<commit_message>
modified:   Documents/BBQ HUT Pricing.docx 	modified:   Documents/BBQ HUT Pricing.pdf
</commit_message>
<xml_diff>
--- a/Documents/BBQ HUT Pricing.docx
+++ b/Documents/BBQ HUT Pricing.docx
@@ -1,12 +1,24 @@
 
 <file path=word/document.xml><?xml version="1.0" encoding="utf-8"?>
-<w:document xmlns:wpc="http://schemas.microsoft.com/office/word/2010/wordprocessingCanvas" xmlns:mc="http://schemas.openxmlformats.org/markup-compatibility/2006" xmlns:o="urn:schemas-microsoft-com:office:office" xmlns:r="http://schemas.openxmlformats.org/officeDocument/2006/relationships" xmlns:m="http://schemas.openxmlformats.org/officeDocument/2006/math" xmlns:v="urn:schemas-microsoft-com:vml" xmlns:wp14="http://schemas.microsoft.com/office/word/2010/wordprocessingDrawing" xmlns:wp="http://schemas.openxmlformats.org/drawingml/2006/wordprocessingDrawing" xmlns:w10="urn:schemas-microsoft-com:office:word" xmlns:w="http://schemas.openxmlformats.org/wordprocessingml/2006/main" xmlns:w14="http://schemas.microsoft.com/office/word/2010/wordml" xmlns:w15="http://schemas.microsoft.com/office/word/2012/wordml" xmlns:wpg="http://schemas.microsoft.com/office/word/2010/wordprocessingGroup" xmlns:wpi="http://schemas.microsoft.com/office/word/2010/wordprocessingInk" xmlns:wne="http://schemas.microsoft.com/office/word/2006/wordml" xmlns:wps="http://schemas.microsoft.com/office/word/2010/wordprocessingShape" mc:Ignorable="w14 w15 wp14">
+<w:document xmlns:wpc="http://schemas.microsoft.com/office/word/2010/wordprocessingCanvas" xmlns:mc="http://schemas.openxmlformats.org/markup-compatibility/2006" xmlns:o="urn:schemas-microsoft-com:office:office" xmlns:r="http://schemas.openxmlformats.org/officeDocument/2006/relationships" xmlns:m="http://schemas.openxmlformats.org/officeDocument/2006/math" xmlns:v="urn:schemas-microsoft-com:vml" xmlns:wp14="http://schemas.microsoft.com/office/word/2010/wordprocessingDrawing" xmlns:wp="http://schemas.openxmlformats.org/drawingml/2006/wordprocessingDrawing" xmlns:w10="urn:schemas-microsoft-com:office:word" xmlns:w="http://schemas.openxmlformats.org/wordprocessingml/2006/main" xmlns:w14="http://schemas.microsoft.com/office/word/2010/wordml" xmlns:wpg="http://schemas.microsoft.com/office/word/2010/wordprocessingGroup" xmlns:wpi="http://schemas.microsoft.com/office/word/2010/wordprocessingInk" xmlns:wne="http://schemas.microsoft.com/office/word/2006/wordml" xmlns:wps="http://schemas.microsoft.com/office/word/2010/wordprocessingShape" mc:Ignorable="w14 wp14">
   <w:body>
     <w:p>
       <w:pPr>
-        <w:pStyle w:val="Title"/>
-      </w:pPr>
-      <w:r>
+        <w:pStyle w:val="Heading1"/>
+        <w:rPr>
+          <w:rFonts w:ascii="Cambria" w:hAnsi="Cambria"/>
+          <w:color w:val="1F4E79" w:themeColor="accent1" w:themeShade="80"/>
+          <w:sz w:val="40"/>
+        </w:rPr>
+      </w:pPr>
+      <w:bookmarkStart w:id="0" w:name="_GoBack"/>
+      <w:bookmarkEnd w:id="0"/>
+      <w:r>
+        <w:rPr>
+          <w:rFonts w:ascii="Cambria" w:hAnsi="Cambria"/>
+          <w:color w:val="1F4E79" w:themeColor="accent1" w:themeShade="80"/>
+          <w:sz w:val="40"/>
+        </w:rPr>
         <w:t>Original BBQ Hut | Root Technologies Ordering System Proposal</w:t>
       </w:r>
     </w:p>
@@ -14,21 +26,40 @@
     <w:p>
       <w:pPr>
         <w:pStyle w:val="Heading1"/>
-      </w:pPr>
-      <w:r>
-        <w:t>Introduction</w:t>
-      </w:r>
-      <w:r>
-        <w:t>:</w:t>
-      </w:r>
-    </w:p>
-    <w:p>
-      <w:r>
+        <w:rPr>
+          <w:rFonts w:ascii="Cambria" w:hAnsi="Cambria"/>
+        </w:rPr>
+      </w:pPr>
+      <w:r>
+        <w:rPr>
+          <w:rFonts w:ascii="Cambria" w:hAnsi="Cambria"/>
+        </w:rPr>
+        <w:t>Introduction:</w:t>
+      </w:r>
+    </w:p>
+    <w:p>
+      <w:pPr>
+        <w:rPr>
+          <w:rFonts w:ascii="Times New Roman" w:hAnsi="Times New Roman" w:cs="Times New Roman"/>
+        </w:rPr>
+      </w:pPr>
+      <w:r>
+        <w:rPr>
+          <w:rFonts w:ascii="Times New Roman" w:hAnsi="Times New Roman" w:cs="Times New Roman"/>
+        </w:rPr>
         <w:t>After a careful examination of the task to be accomplished, Root Technologies has developed the following proposal which encompasses most, if not all, of the financial and technical aspects of the project.</w:t>
       </w:r>
     </w:p>
     <w:p>
-      <w:r>
+      <w:pPr>
+        <w:rPr>
+          <w:rFonts w:ascii="Times New Roman" w:hAnsi="Times New Roman" w:cs="Times New Roman"/>
+        </w:rPr>
+      </w:pPr>
+      <w:r>
+        <w:rPr>
+          <w:rFonts w:ascii="Times New Roman" w:hAnsi="Times New Roman" w:cs="Times New Roman"/>
+        </w:rPr>
         <w:t xml:space="preserve">As previously noted, Root Technologies will work with the children of the client as requested by the client. Root Technologies will construct:  </w:t>
       </w:r>
     </w:p>
@@ -39,8 +70,14 @@
           <w:ilvl w:val="0"/>
           <w:numId w:val="1"/>
         </w:numPr>
-      </w:pPr>
-      <w:r>
+        <w:rPr>
+          <w:rFonts w:ascii="Times New Roman" w:hAnsi="Times New Roman" w:cs="Times New Roman"/>
+        </w:rPr>
+      </w:pPr>
+      <w:r>
+        <w:rPr>
+          <w:rFonts w:ascii="Times New Roman" w:hAnsi="Times New Roman" w:cs="Times New Roman"/>
+        </w:rPr>
         <w:t xml:space="preserve">A website for the client, with the dual purpose of advertising and allowing customers to place an order online. </w:t>
       </w:r>
     </w:p>
@@ -51,8 +88,14 @@
           <w:ilvl w:val="0"/>
           <w:numId w:val="1"/>
         </w:numPr>
-      </w:pPr>
-      <w:r>
+        <w:rPr>
+          <w:rFonts w:ascii="Times New Roman" w:hAnsi="Times New Roman" w:cs="Times New Roman"/>
+        </w:rPr>
+      </w:pPr>
+      <w:r>
+        <w:rPr>
+          <w:rFonts w:ascii="Times New Roman" w:hAnsi="Times New Roman" w:cs="Times New Roman"/>
+        </w:rPr>
         <w:t>A database that will store all the necessary information about these orders.</w:t>
       </w:r>
     </w:p>
@@ -63,16 +106,28 @@
           <w:ilvl w:val="0"/>
           <w:numId w:val="1"/>
         </w:numPr>
-      </w:pPr>
-      <w:r>
+        <w:rPr>
+          <w:rFonts w:ascii="Times New Roman" w:hAnsi="Times New Roman" w:cs="Times New Roman"/>
+        </w:rPr>
+      </w:pPr>
+      <w:r>
+        <w:rPr>
+          <w:rFonts w:ascii="Times New Roman" w:hAnsi="Times New Roman" w:cs="Times New Roman"/>
+        </w:rPr>
         <w:t>All physical infrastructures required for the project, including a specialized computer, strategically placed screens to relay order information to packing staff and cashiers, and networking equipment to link all the other peripheral devices.</w:t>
       </w:r>
     </w:p>
     <w:p>
       <w:pPr>
         <w:ind w:left="360"/>
-      </w:pPr>
-      <w:r>
+        <w:rPr>
+          <w:rFonts w:ascii="Times New Roman" w:hAnsi="Times New Roman" w:cs="Times New Roman"/>
+        </w:rPr>
+      </w:pPr>
+      <w:r>
+        <w:rPr>
+          <w:rFonts w:ascii="Times New Roman" w:hAnsi="Times New Roman" w:cs="Times New Roman"/>
+        </w:rPr>
         <w:t xml:space="preserve">Root Technologies will also handle cost-free maintenance for a period of 6 months after completion of the project, with additional maintenance plans being discussed in Section II: Pricing. </w:t>
       </w:r>
     </w:p>
@@ -84,59 +139,222 @@
     <w:p>
       <w:pPr>
         <w:pStyle w:val="Heading1"/>
-      </w:pPr>
-      <w:r>
+        <w:rPr>
+          <w:rFonts w:ascii="Cambria" w:hAnsi="Cambria"/>
+        </w:rPr>
+      </w:pPr>
+      <w:r>
+        <w:rPr>
+          <w:rFonts w:ascii="Cambria" w:hAnsi="Cambria"/>
+        </w:rPr>
         <w:t>Benefits to Original BBQ Hut</w:t>
       </w:r>
     </w:p>
     <w:p>
-      <w:r>
+      <w:pPr>
+        <w:rPr>
+          <w:rFonts w:ascii="Times New Roman" w:hAnsi="Times New Roman" w:cs="Times New Roman"/>
+        </w:rPr>
+      </w:pPr>
+      <w:r>
+        <w:rPr>
+          <w:rFonts w:ascii="Times New Roman" w:hAnsi="Times New Roman" w:cs="Times New Roman"/>
+        </w:rPr>
         <w:t xml:space="preserve">Online </w:t>
       </w:r>
       <w:r>
-        <w:t xml:space="preserve">ordering now represents </w:t>
-      </w:r>
-      <w:r>
-        <w:t xml:space="preserve">30% of </w:t>
-      </w:r>
-      <w:r>
-        <w:t xml:space="preserve">the daily takeaway ordering and </w:t>
-      </w:r>
-      <w:r>
-        <w:t>the number keeps growing</w:t>
-      </w:r>
-      <w:r>
-        <w:t xml:space="preserve">. </w:t>
-      </w:r>
-      <w:r>
-        <w:t>Thus, with our proposed system, BBQ Hut can easily hope to increase sales by tapping into a newer client base.</w:t>
-      </w:r>
-    </w:p>
-    <w:p>
-      <w:r>
-        <w:t xml:space="preserve">In addition, since customers using the proposed system would not be require to endure the lengthy times in “the line”. As a result, more will be encouraged to patronize your establishment during peak times. </w:t>
-      </w:r>
-    </w:p>
-    <w:p>
-      <w:r>
+        <w:rPr>
+          <w:rFonts w:ascii="Times New Roman" w:hAnsi="Times New Roman" w:cs="Times New Roman"/>
+        </w:rPr>
+        <w:t xml:space="preserve">ordering now </w:t>
+      </w:r>
+      <w:r>
+        <w:rPr>
+          <w:rFonts w:ascii="Times New Roman" w:hAnsi="Times New Roman" w:cs="Times New Roman"/>
+        </w:rPr>
+        <w:t>accounts for</w:t>
+      </w:r>
+      <w:r>
+        <w:rPr>
+          <w:rFonts w:ascii="Times New Roman" w:hAnsi="Times New Roman" w:cs="Times New Roman"/>
+        </w:rPr>
+        <w:t xml:space="preserve"> 30% of</w:t>
+      </w:r>
+      <w:r>
+        <w:rPr>
+          <w:rFonts w:ascii="Times New Roman" w:hAnsi="Times New Roman" w:cs="Times New Roman"/>
+        </w:rPr>
+        <w:t xml:space="preserve"> all</w:t>
+      </w:r>
+      <w:r>
+        <w:rPr>
+          <w:rFonts w:ascii="Times New Roman" w:hAnsi="Times New Roman" w:cs="Times New Roman"/>
+        </w:rPr>
+        <w:t xml:space="preserve"> daily take</w:t>
+      </w:r>
+      <w:r>
+        <w:rPr>
+          <w:rFonts w:ascii="Times New Roman" w:hAnsi="Times New Roman" w:cs="Times New Roman"/>
+        </w:rPr>
+        <w:t>-</w:t>
+      </w:r>
+      <w:r>
+        <w:rPr>
+          <w:rFonts w:ascii="Times New Roman" w:hAnsi="Times New Roman" w:cs="Times New Roman"/>
+        </w:rPr>
+        <w:t>away ordering</w:t>
+      </w:r>
+      <w:r>
+        <w:rPr>
+          <w:rFonts w:ascii="Times New Roman" w:hAnsi="Times New Roman" w:cs="Times New Roman"/>
+        </w:rPr>
+        <w:t xml:space="preserve"> where available</w:t>
+      </w:r>
+      <w:r>
+        <w:rPr>
+          <w:rFonts w:ascii="Times New Roman" w:hAnsi="Times New Roman" w:cs="Times New Roman"/>
+        </w:rPr>
+        <w:t xml:space="preserve"> and</w:t>
+      </w:r>
+      <w:r>
+        <w:rPr>
+          <w:rFonts w:ascii="Times New Roman" w:hAnsi="Times New Roman" w:cs="Times New Roman"/>
+        </w:rPr>
+        <w:t xml:space="preserve"> as more people become exposed to the service, this percentage keeps growing. </w:t>
+      </w:r>
+      <w:r>
+        <w:rPr>
+          <w:rFonts w:ascii="Times New Roman" w:hAnsi="Times New Roman" w:cs="Times New Roman"/>
+        </w:rPr>
+        <w:t>Thus, with our proposed system, BBQ Hut can increase sales by tapping into a</w:t>
+      </w:r>
+      <w:r>
+        <w:rPr>
+          <w:rFonts w:ascii="Times New Roman" w:hAnsi="Times New Roman" w:cs="Times New Roman"/>
+        </w:rPr>
+        <w:t xml:space="preserve"> whole</w:t>
+      </w:r>
+      <w:r>
+        <w:rPr>
+          <w:rFonts w:ascii="Times New Roman" w:hAnsi="Times New Roman" w:cs="Times New Roman"/>
+        </w:rPr>
+        <w:t xml:space="preserve"> new</w:t>
+      </w:r>
+      <w:r>
+        <w:rPr>
+          <w:rFonts w:ascii="Times New Roman" w:hAnsi="Times New Roman" w:cs="Times New Roman"/>
+        </w:rPr>
+        <w:t xml:space="preserve"> </w:t>
+      </w:r>
+      <w:r>
+        <w:rPr>
+          <w:rFonts w:ascii="Times New Roman" w:hAnsi="Times New Roman" w:cs="Times New Roman"/>
+        </w:rPr>
+        <w:t>client base.</w:t>
+      </w:r>
+    </w:p>
+    <w:p>
+      <w:pPr>
+        <w:rPr>
+          <w:rFonts w:ascii="Times New Roman" w:hAnsi="Times New Roman" w:cs="Times New Roman"/>
+        </w:rPr>
+      </w:pPr>
+      <w:r>
+        <w:rPr>
+          <w:rFonts w:ascii="Times New Roman" w:hAnsi="Times New Roman" w:cs="Times New Roman"/>
+        </w:rPr>
+        <w:t xml:space="preserve">In addition, </w:t>
+      </w:r>
+      <w:r>
+        <w:rPr>
+          <w:rFonts w:ascii="Times New Roman" w:hAnsi="Times New Roman" w:cs="Times New Roman"/>
+        </w:rPr>
+        <w:t>customers using the proposed system would not be require</w:t>
+      </w:r>
+      <w:r>
+        <w:rPr>
+          <w:rFonts w:ascii="Times New Roman" w:hAnsi="Times New Roman" w:cs="Times New Roman"/>
+        </w:rPr>
+        <w:t>d</w:t>
+      </w:r>
+      <w:r>
+        <w:rPr>
+          <w:rFonts w:ascii="Times New Roman" w:hAnsi="Times New Roman" w:cs="Times New Roman"/>
+        </w:rPr>
+        <w:t xml:space="preserve"> to endure lengthy</w:t>
+      </w:r>
+      <w:r>
+        <w:rPr>
+          <w:rFonts w:ascii="Times New Roman" w:hAnsi="Times New Roman" w:cs="Times New Roman"/>
+        </w:rPr>
+        <w:t xml:space="preserve"> wait-t</w:t>
+      </w:r>
+      <w:r>
+        <w:rPr>
+          <w:rFonts w:ascii="Times New Roman" w:hAnsi="Times New Roman" w:cs="Times New Roman"/>
+        </w:rPr>
+        <w:t xml:space="preserve">imes </w:t>
+      </w:r>
+      <w:r>
+        <w:rPr>
+          <w:rFonts w:ascii="Times New Roman" w:hAnsi="Times New Roman" w:cs="Times New Roman"/>
+        </w:rPr>
+        <w:t>standing in line, waiting to place their order</w:t>
+      </w:r>
+      <w:r>
+        <w:rPr>
+          <w:rFonts w:ascii="Times New Roman" w:hAnsi="Times New Roman" w:cs="Times New Roman"/>
+        </w:rPr>
+        <w:t>. As a result, more</w:t>
+      </w:r>
+      <w:r>
+        <w:rPr>
+          <w:rFonts w:ascii="Times New Roman" w:hAnsi="Times New Roman" w:cs="Times New Roman"/>
+        </w:rPr>
+        <w:t xml:space="preserve"> customers</w:t>
+      </w:r>
+      <w:r>
+        <w:rPr>
+          <w:rFonts w:ascii="Times New Roman" w:hAnsi="Times New Roman" w:cs="Times New Roman"/>
+        </w:rPr>
+        <w:t xml:space="preserve"> will be encouraged to patronize your establishment during peak times. </w:t>
+      </w:r>
+    </w:p>
+    <w:p>
+      <w:r>
+        <w:rPr>
+          <w:rFonts w:ascii="Times New Roman" w:hAnsi="Times New Roman" w:cs="Times New Roman"/>
+        </w:rPr>
+        <w:t xml:space="preserve">Traditional advertising campaigns such as banners and flyers as well as television, newspaper and radio advertisements tend to </w:t>
+      </w:r>
+      <w:r>
+        <w:rPr>
+          <w:rFonts w:ascii="Times New Roman" w:hAnsi="Times New Roman" w:cs="Times New Roman"/>
+        </w:rPr>
+        <w:t xml:space="preserve">be extremely costly over time. According to the Rochester Institute of Technology, </w:t>
+      </w:r>
+      <w:r>
+        <w:rPr>
+          <w:rFonts w:ascii="Times New Roman" w:hAnsi="Times New Roman" w:cs="Times New Roman"/>
+        </w:rPr>
+        <w:t>social media campaigns, such as what will be done as part of our service, will give the same results, with a lower marketing budget.</w:t>
+      </w:r>
+      <w:r>
+        <w:tab/>
+      </w:r>
+    </w:p>
+    <w:p>
+      <w:pPr>
+        <w:pStyle w:val="Heading1"/>
+        <w:rPr>
+          <w:rFonts w:ascii="Cambria" w:hAnsi="Cambria"/>
+        </w:rPr>
+      </w:pPr>
+      <w:r>
+        <w:rPr>
+          <w:rFonts w:ascii="Cambria" w:hAnsi="Cambria"/>
+        </w:rPr>
         <w:lastRenderedPageBreak/>
-        <w:t xml:space="preserve">Traditional advertising campaigns such as banners and flyers as well as television, newspaper and radio advertisements tend to </w:t>
-      </w:r>
-      <w:r>
-        <w:t xml:space="preserve">be extremely costly over time. According to the Rochester Institute of Technology, </w:t>
-      </w:r>
-      <w:r>
-        <w:t>social media campaigns, such as what will be done as part of our service, will give the same results, with a lower marketing budget.</w:t>
-      </w:r>
-      <w:r>
-        <w:tab/>
-      </w:r>
-    </w:p>
-    <w:p>
-      <w:pPr>
-        <w:pStyle w:val="Heading1"/>
-      </w:pPr>
-      <w:r>
         <w:t>Technical Data</w:t>
       </w:r>
     </w:p>
@@ -147,8 +365,14 @@
           <w:ilvl w:val="0"/>
           <w:numId w:val="2"/>
         </w:numPr>
-      </w:pPr>
-      <w:r>
+        <w:rPr>
+          <w:rFonts w:ascii="Times New Roman" w:hAnsi="Times New Roman" w:cs="Times New Roman"/>
+        </w:rPr>
+      </w:pPr>
+      <w:r>
+        <w:rPr>
+          <w:rFonts w:ascii="Times New Roman" w:hAnsi="Times New Roman" w:cs="Times New Roman"/>
+        </w:rPr>
         <w:t>The Website</w:t>
       </w:r>
     </w:p>
@@ -162,8 +386,14 @@
         <w:tabs>
           <w:tab w:val="left" w:pos="1248"/>
         </w:tabs>
-      </w:pPr>
-      <w:r>
+        <w:rPr>
+          <w:rFonts w:ascii="Times New Roman" w:hAnsi="Times New Roman" w:cs="Times New Roman"/>
+        </w:rPr>
+      </w:pPr>
+      <w:r>
+        <w:rPr>
+          <w:rFonts w:ascii="Times New Roman" w:hAnsi="Times New Roman" w:cs="Times New Roman"/>
+        </w:rPr>
         <w:t>Many people will be able to view the website at once.</w:t>
       </w:r>
     </w:p>
@@ -177,8 +407,14 @@
         <w:tabs>
           <w:tab w:val="left" w:pos="1248"/>
         </w:tabs>
-      </w:pPr>
-      <w:r>
+        <w:rPr>
+          <w:rFonts w:ascii="Times New Roman" w:hAnsi="Times New Roman" w:cs="Times New Roman"/>
+        </w:rPr>
+      </w:pPr>
+      <w:r>
+        <w:rPr>
+          <w:rFonts w:ascii="Times New Roman" w:hAnsi="Times New Roman" w:cs="Times New Roman"/>
+        </w:rPr>
         <w:t>The website will contain features such as animated transitions, and several other guaranteed to entice potential customers.</w:t>
       </w:r>
     </w:p>
@@ -192,8 +428,14 @@
         <w:tabs>
           <w:tab w:val="left" w:pos="1248"/>
         </w:tabs>
-      </w:pPr>
-      <w:r>
+        <w:rPr>
+          <w:rFonts w:ascii="Times New Roman" w:hAnsi="Times New Roman" w:cs="Times New Roman"/>
+        </w:rPr>
+      </w:pPr>
+      <w:r>
+        <w:rPr>
+          <w:rFonts w:ascii="Times New Roman" w:hAnsi="Times New Roman" w:cs="Times New Roman"/>
+        </w:rPr>
         <w:t>It will also contain pertinent information about the food available as well as pictures of the food on the grill, etc.</w:t>
       </w:r>
     </w:p>
@@ -207,14 +449,23 @@
         <w:tabs>
           <w:tab w:val="left" w:pos="1248"/>
         </w:tabs>
-      </w:pPr>
-      <w:r>
+        <w:rPr>
+          <w:rFonts w:ascii="Times New Roman" w:hAnsi="Times New Roman" w:cs="Times New Roman"/>
+        </w:rPr>
+      </w:pPr>
+      <w:r>
+        <w:rPr>
+          <w:rFonts w:ascii="Times New Roman" w:hAnsi="Times New Roman" w:cs="Times New Roman"/>
+        </w:rPr>
         <w:t>The ordering system will present the food much as it is on the current physical order menu, with customers being able to select items on the menu to add to their order. They will also be able to edit their order afterwards by accessing the website.</w:t>
       </w:r>
     </w:p>
     <w:p>
       <w:pPr>
         <w:pStyle w:val="ListParagraph"/>
+        <w:rPr>
+          <w:rFonts w:ascii="Times New Roman" w:hAnsi="Times New Roman" w:cs="Times New Roman"/>
+        </w:rPr>
       </w:pPr>
     </w:p>
     <w:p>
@@ -224,8 +475,14 @@
           <w:ilvl w:val="0"/>
           <w:numId w:val="2"/>
         </w:numPr>
-      </w:pPr>
-      <w:r>
+        <w:rPr>
+          <w:rFonts w:ascii="Times New Roman" w:hAnsi="Times New Roman" w:cs="Times New Roman"/>
+        </w:rPr>
+      </w:pPr>
+      <w:r>
+        <w:rPr>
+          <w:rFonts w:ascii="Times New Roman" w:hAnsi="Times New Roman" w:cs="Times New Roman"/>
+        </w:rPr>
         <w:t>The Database and its Local and Online Components</w:t>
       </w:r>
     </w:p>
@@ -236,8 +493,14 @@
           <w:ilvl w:val="0"/>
           <w:numId w:val="4"/>
         </w:numPr>
-      </w:pPr>
-      <w:r>
+        <w:rPr>
+          <w:rFonts w:ascii="Times New Roman" w:hAnsi="Times New Roman" w:cs="Times New Roman"/>
+        </w:rPr>
+      </w:pPr>
+      <w:r>
+        <w:rPr>
+          <w:rFonts w:ascii="Times New Roman" w:hAnsi="Times New Roman" w:cs="Times New Roman"/>
+        </w:rPr>
         <w:t>Any orders placed will be sent to a database that is attached to the website, and will have a unique number attached to the order.</w:t>
       </w:r>
     </w:p>
@@ -248,8 +511,14 @@
           <w:ilvl w:val="0"/>
           <w:numId w:val="4"/>
         </w:numPr>
-      </w:pPr>
-      <w:r>
+        <w:rPr>
+          <w:rFonts w:ascii="Times New Roman" w:hAnsi="Times New Roman" w:cs="Times New Roman"/>
+        </w:rPr>
+      </w:pPr>
+      <w:r>
+        <w:rPr>
+          <w:rFonts w:ascii="Times New Roman" w:hAnsi="Times New Roman" w:cs="Times New Roman"/>
+        </w:rPr>
         <w:t>This number will be visible with to the packers, and after they have packed the order, they can press a button to print a label with the order on it, so that the boxes containing the requested food can be labeled.</w:t>
       </w:r>
     </w:p>
@@ -260,14 +529,23 @@
           <w:ilvl w:val="0"/>
           <w:numId w:val="4"/>
         </w:numPr>
-      </w:pPr>
-      <w:r>
+        <w:rPr>
+          <w:rFonts w:ascii="Times New Roman" w:hAnsi="Times New Roman" w:cs="Times New Roman"/>
+        </w:rPr>
+      </w:pPr>
+      <w:r>
+        <w:rPr>
+          <w:rFonts w:ascii="Times New Roman" w:hAnsi="Times New Roman" w:cs="Times New Roman"/>
+        </w:rPr>
         <w:t>Upon pickup, the cashier will be able to mark that order as having been collected in the database from their station.</w:t>
       </w:r>
     </w:p>
     <w:p>
       <w:pPr>
         <w:pStyle w:val="ListParagraph"/>
+        <w:rPr>
+          <w:rFonts w:ascii="Times New Roman" w:hAnsi="Times New Roman" w:cs="Times New Roman"/>
+        </w:rPr>
       </w:pPr>
     </w:p>
     <w:p>
@@ -277,8 +555,14 @@
           <w:ilvl w:val="0"/>
           <w:numId w:val="2"/>
         </w:numPr>
-      </w:pPr>
-      <w:r>
+        <w:rPr>
+          <w:rFonts w:ascii="Times New Roman" w:hAnsi="Times New Roman" w:cs="Times New Roman"/>
+        </w:rPr>
+      </w:pPr>
+      <w:r>
+        <w:rPr>
+          <w:rFonts w:ascii="Times New Roman" w:hAnsi="Times New Roman" w:cs="Times New Roman"/>
+        </w:rPr>
         <w:t>The Physical Infrastructure</w:t>
       </w:r>
     </w:p>
@@ -289,8 +573,14 @@
           <w:ilvl w:val="0"/>
           <w:numId w:val="5"/>
         </w:numPr>
-      </w:pPr>
-      <w:r>
+        <w:rPr>
+          <w:rFonts w:ascii="Times New Roman" w:hAnsi="Times New Roman" w:cs="Times New Roman"/>
+        </w:rPr>
+      </w:pPr>
+      <w:r>
+        <w:rPr>
+          <w:rFonts w:ascii="Times New Roman" w:hAnsi="Times New Roman" w:cs="Times New Roman"/>
+        </w:rPr>
         <w:t>Pre-exiting network Infrastructure such as the modem and router would continue to be utilized.</w:t>
       </w:r>
     </w:p>
@@ -301,8 +591,14 @@
           <w:ilvl w:val="0"/>
           <w:numId w:val="5"/>
         </w:numPr>
-      </w:pPr>
-      <w:r>
+        <w:rPr>
+          <w:rFonts w:ascii="Times New Roman" w:hAnsi="Times New Roman" w:cs="Times New Roman"/>
+        </w:rPr>
+      </w:pPr>
+      <w:r>
+        <w:rPr>
+          <w:rFonts w:ascii="Times New Roman" w:hAnsi="Times New Roman" w:cs="Times New Roman"/>
+        </w:rPr>
         <w:t>Network Cabling will be used to connect the router to the specialized PC that will pass video signals to displays near the cashier and packers.</w:t>
       </w:r>
     </w:p>
@@ -310,12 +606,37 @@
       <w:pPr>
         <w:pStyle w:val="Heading1"/>
       </w:pPr>
-      <w:r>
+    </w:p>
+    <w:p>
+      <w:pPr>
+        <w:spacing w:after="160" w:line="259" w:lineRule="auto"/>
+        <w:rPr>
+          <w:rFonts w:ascii="HelveticaNeueLT Pro 55 Roman" w:eastAsiaTheme="majorEastAsia" w:hAnsi="HelveticaNeueLT Pro 55 Roman" w:cstheme="majorBidi"/>
+          <w:b/>
+          <w:bCs/>
+          <w:color w:val="2E74B5" w:themeColor="accent1" w:themeShade="BF"/>
+          <w:sz w:val="32"/>
+          <w:szCs w:val="28"/>
+        </w:rPr>
+      </w:pPr>
+      <w:r>
+        <w:br w:type="page"/>
+      </w:r>
+    </w:p>
+    <w:p>
+      <w:pPr>
+        <w:pStyle w:val="Heading1"/>
+        <w:rPr>
+          <w:rFonts w:ascii="Cambria" w:hAnsi="Cambria"/>
+        </w:rPr>
+      </w:pPr>
+      <w:r>
+        <w:rPr>
+          <w:rFonts w:ascii="Cambria" w:hAnsi="Cambria"/>
+        </w:rPr>
         <w:lastRenderedPageBreak/>
         <w:t>Pricing</w:t>
       </w:r>
-      <w:bookmarkStart w:id="0" w:name="_GoBack"/>
-      <w:bookmarkEnd w:id="0"/>
     </w:p>
     <w:p>
       <w:pPr>
@@ -324,19 +645,34 @@
           <w:ilvl w:val="0"/>
           <w:numId w:val="6"/>
         </w:numPr>
-      </w:pPr>
-      <w:r>
+        <w:rPr>
+          <w:rFonts w:ascii="Times New Roman" w:hAnsi="Times New Roman" w:cs="Times New Roman"/>
+        </w:rPr>
+      </w:pPr>
+      <w:r>
+        <w:rPr>
+          <w:rFonts w:ascii="Times New Roman" w:hAnsi="Times New Roman" w:cs="Times New Roman"/>
+        </w:rPr>
         <w:t>Web: $12,032</w:t>
       </w:r>
     </w:p>
     <w:p>
       <w:pPr>
         <w:pStyle w:val="ListParagraph"/>
-      </w:pPr>
-      <w:r>
+        <w:rPr>
+          <w:rFonts w:ascii="Times New Roman" w:hAnsi="Times New Roman" w:cs="Times New Roman"/>
+        </w:rPr>
+      </w:pPr>
+      <w:r>
+        <w:rPr>
+          <w:rFonts w:ascii="Times New Roman" w:hAnsi="Times New Roman" w:cs="Times New Roman"/>
+        </w:rPr>
         <w:t xml:space="preserve"> </w:t>
       </w:r>
       <w:r>
+        <w:rPr>
+          <w:rFonts w:ascii="Times New Roman" w:hAnsi="Times New Roman" w:cs="Times New Roman"/>
+        </w:rPr>
         <w:tab/>
         <w:t>-Site Design: $2000</w:t>
       </w:r>
@@ -344,8 +680,14 @@
     <w:p>
       <w:pPr>
         <w:pStyle w:val="ListParagraph"/>
-      </w:pPr>
-      <w:r>
+        <w:rPr>
+          <w:rFonts w:ascii="Times New Roman" w:hAnsi="Times New Roman" w:cs="Times New Roman"/>
+        </w:rPr>
+      </w:pPr>
+      <w:r>
+        <w:rPr>
+          <w:rFonts w:ascii="Times New Roman" w:hAnsi="Times New Roman" w:cs="Times New Roman"/>
+        </w:rPr>
         <w:tab/>
         <w:t>-Site Development: $10,000</w:t>
       </w:r>
@@ -353,8 +695,14 @@
     <w:p>
       <w:pPr>
         <w:pStyle w:val="ListParagraph"/>
-      </w:pPr>
-      <w:r>
+        <w:rPr>
+          <w:rFonts w:ascii="Times New Roman" w:hAnsi="Times New Roman" w:cs="Times New Roman"/>
+        </w:rPr>
+      </w:pPr>
+      <w:r>
+        <w:rPr>
+          <w:rFonts w:ascii="Times New Roman" w:hAnsi="Times New Roman" w:cs="Times New Roman"/>
+        </w:rPr>
         <w:tab/>
         <w:t>-Hosting Setup: $32</w:t>
       </w:r>
@@ -362,6 +710,9 @@
     <w:p>
       <w:pPr>
         <w:pStyle w:val="ListParagraph"/>
+        <w:rPr>
+          <w:rFonts w:ascii="Times New Roman" w:hAnsi="Times New Roman" w:cs="Times New Roman"/>
+        </w:rPr>
       </w:pPr>
     </w:p>
     <w:p>
@@ -371,8 +722,14 @@
           <w:ilvl w:val="0"/>
           <w:numId w:val="6"/>
         </w:numPr>
-      </w:pPr>
-      <w:r>
+        <w:rPr>
+          <w:rFonts w:ascii="Times New Roman" w:hAnsi="Times New Roman" w:cs="Times New Roman"/>
+        </w:rPr>
+      </w:pPr>
+      <w:r>
+        <w:rPr>
+          <w:rFonts w:ascii="Times New Roman" w:hAnsi="Times New Roman" w:cs="Times New Roman"/>
+        </w:rPr>
         <w:t>Local System: $4,000</w:t>
       </w:r>
     </w:p>
@@ -380,8 +737,14 @@
       <w:pPr>
         <w:pStyle w:val="ListParagraph"/>
         <w:ind w:left="1440"/>
-      </w:pPr>
-      <w:r>
+        <w:rPr>
+          <w:rFonts w:ascii="Times New Roman" w:hAnsi="Times New Roman" w:cs="Times New Roman"/>
+        </w:rPr>
+      </w:pPr>
+      <w:r>
+        <w:rPr>
+          <w:rFonts w:ascii="Times New Roman" w:hAnsi="Times New Roman" w:cs="Times New Roman"/>
+        </w:rPr>
         <w:t>-Design: $1,000</w:t>
       </w:r>
     </w:p>
@@ -389,8 +752,14 @@
       <w:pPr>
         <w:pStyle w:val="ListParagraph"/>
         <w:ind w:left="1440"/>
-      </w:pPr>
-      <w:r>
+        <w:rPr>
+          <w:rFonts w:ascii="Times New Roman" w:hAnsi="Times New Roman" w:cs="Times New Roman"/>
+        </w:rPr>
+      </w:pPr>
+      <w:r>
+        <w:rPr>
+          <w:rFonts w:ascii="Times New Roman" w:hAnsi="Times New Roman" w:cs="Times New Roman"/>
+        </w:rPr>
         <w:t>-Development: $2,000</w:t>
       </w:r>
     </w:p>
@@ -398,8 +767,14 @@
       <w:pPr>
         <w:pStyle w:val="ListParagraph"/>
         <w:ind w:left="1440"/>
-      </w:pPr>
-      <w:r>
+        <w:rPr>
+          <w:rFonts w:ascii="Times New Roman" w:hAnsi="Times New Roman" w:cs="Times New Roman"/>
+        </w:rPr>
+      </w:pPr>
+      <w:r>
+        <w:rPr>
+          <w:rFonts w:ascii="Times New Roman" w:hAnsi="Times New Roman" w:cs="Times New Roman"/>
+        </w:rPr>
         <w:t>-Implementation: $1,000</w:t>
       </w:r>
     </w:p>
@@ -407,6 +782,9 @@
       <w:pPr>
         <w:pStyle w:val="ListParagraph"/>
         <w:ind w:left="1440"/>
+        <w:rPr>
+          <w:rFonts w:ascii="Times New Roman" w:hAnsi="Times New Roman" w:cs="Times New Roman"/>
+        </w:rPr>
       </w:pPr>
     </w:p>
     <w:p>
@@ -416,8 +794,14 @@
           <w:ilvl w:val="0"/>
           <w:numId w:val="6"/>
         </w:numPr>
-      </w:pPr>
-      <w:r>
+        <w:rPr>
+          <w:rFonts w:ascii="Times New Roman" w:hAnsi="Times New Roman" w:cs="Times New Roman"/>
+        </w:rPr>
+      </w:pPr>
+      <w:r>
+        <w:rPr>
+          <w:rFonts w:ascii="Times New Roman" w:hAnsi="Times New Roman" w:cs="Times New Roman"/>
+        </w:rPr>
         <w:t>Hardware Infrastructure: $14,100</w:t>
       </w:r>
     </w:p>
@@ -425,8 +809,14 @@
       <w:pPr>
         <w:pStyle w:val="ListParagraph"/>
         <w:ind w:left="1440"/>
-      </w:pPr>
-      <w:r>
+        <w:rPr>
+          <w:rFonts w:ascii="Times New Roman" w:hAnsi="Times New Roman" w:cs="Times New Roman"/>
+        </w:rPr>
+      </w:pPr>
+      <w:r>
+        <w:rPr>
+          <w:rFonts w:ascii="Times New Roman" w:hAnsi="Times New Roman" w:cs="Times New Roman"/>
+        </w:rPr>
         <w:t>-Cabling:  $1,000</w:t>
       </w:r>
     </w:p>
@@ -434,8 +824,14 @@
       <w:pPr>
         <w:pStyle w:val="ListParagraph"/>
         <w:ind w:left="1440"/>
-      </w:pPr>
-      <w:r>
+        <w:rPr>
+          <w:rFonts w:ascii="Times New Roman" w:hAnsi="Times New Roman" w:cs="Times New Roman"/>
+        </w:rPr>
+      </w:pPr>
+      <w:r>
+        <w:rPr>
+          <w:rFonts w:ascii="Times New Roman" w:hAnsi="Times New Roman" w:cs="Times New Roman"/>
+        </w:rPr>
         <w:t>-Screen(s): $6,600</w:t>
       </w:r>
     </w:p>
@@ -443,8 +839,14 @@
       <w:pPr>
         <w:pStyle w:val="ListParagraph"/>
         <w:ind w:left="1440"/>
-      </w:pPr>
-      <w:r>
+        <w:rPr>
+          <w:rFonts w:ascii="Times New Roman" w:hAnsi="Times New Roman" w:cs="Times New Roman"/>
+        </w:rPr>
+      </w:pPr>
+      <w:r>
+        <w:rPr>
+          <w:rFonts w:ascii="Times New Roman" w:hAnsi="Times New Roman" w:cs="Times New Roman"/>
+        </w:rPr>
         <w:t>-Specialized Computer: $5,000</w:t>
       </w:r>
     </w:p>
@@ -452,108 +854,173 @@
       <w:pPr>
         <w:pStyle w:val="ListParagraph"/>
         <w:ind w:left="1440"/>
-      </w:pPr>
-      <w:r>
+        <w:rPr>
+          <w:rFonts w:ascii="Times New Roman" w:hAnsi="Times New Roman" w:cs="Times New Roman"/>
+        </w:rPr>
+      </w:pPr>
+      <w:r>
+        <w:rPr>
+          <w:rFonts w:ascii="Times New Roman" w:hAnsi="Times New Roman" w:cs="Times New Roman"/>
+        </w:rPr>
         <w:t>-Label-Maker: $1,500</w:t>
       </w:r>
     </w:p>
     <w:p>
       <w:pPr>
         <w:ind w:left="360"/>
+        <w:rPr>
+          <w:rFonts w:ascii="Times New Roman" w:hAnsi="Times New Roman" w:cs="Times New Roman"/>
+        </w:rPr>
       </w:pPr>
       <w:r>
         <w:rPr>
           <w:rStyle w:val="Heading3Char"/>
+          <w:rFonts w:ascii="Times New Roman" w:hAnsi="Times New Roman" w:cs="Times New Roman"/>
           <w:sz w:val="28"/>
         </w:rPr>
         <w:t>Additional Items:</w:t>
       </w:r>
       <w:r>
         <w:rPr>
+          <w:rFonts w:ascii="Times New Roman" w:hAnsi="Times New Roman" w:cs="Times New Roman"/>
           <w:sz w:val="28"/>
         </w:rPr>
         <w:t xml:space="preserve">  </w:t>
       </w:r>
       <w:r>
+        <w:rPr>
+          <w:rFonts w:ascii="Times New Roman" w:hAnsi="Times New Roman" w:cs="Times New Roman"/>
+        </w:rPr>
         <w:t>6-months free Maintenance (see Notes)</w:t>
       </w:r>
     </w:p>
     <w:p>
       <w:pPr>
         <w:ind w:left="360"/>
-      </w:pPr>
-    </w:p>
-    <w:p>
+        <w:rPr>
+          <w:rFonts w:ascii="Times New Roman" w:hAnsi="Times New Roman" w:cs="Times New Roman"/>
+        </w:rPr>
+      </w:pPr>
+    </w:p>
+    <w:p>
+      <w:pPr>
+        <w:rPr>
+          <w:rFonts w:ascii="Times New Roman" w:hAnsi="Times New Roman" w:cs="Times New Roman"/>
+        </w:rPr>
+      </w:pPr>
       <w:r>
         <w:rPr>
           <w:rStyle w:val="Heading3Char"/>
+          <w:rFonts w:ascii="Times New Roman" w:hAnsi="Times New Roman" w:cs="Times New Roman"/>
           <w:sz w:val="28"/>
         </w:rPr>
         <w:t>Total Services:</w:t>
       </w:r>
       <w:r>
         <w:rPr>
+          <w:rFonts w:ascii="Times New Roman" w:hAnsi="Times New Roman" w:cs="Times New Roman"/>
           <w:sz w:val="28"/>
         </w:rPr>
         <w:t xml:space="preserve"> </w:t>
       </w:r>
       <w:r>
+        <w:rPr>
+          <w:rFonts w:ascii="Times New Roman" w:hAnsi="Times New Roman" w:cs="Times New Roman"/>
+        </w:rPr>
         <w:t xml:space="preserve">$16,032 </w:t>
       </w:r>
     </w:p>
     <w:p>
+      <w:pPr>
+        <w:rPr>
+          <w:rFonts w:ascii="Times New Roman" w:hAnsi="Times New Roman" w:cs="Times New Roman"/>
+        </w:rPr>
+      </w:pPr>
       <w:r>
         <w:rPr>
           <w:rStyle w:val="Heading3Char"/>
+          <w:rFonts w:ascii="Times New Roman" w:hAnsi="Times New Roman" w:cs="Times New Roman"/>
           <w:sz w:val="28"/>
         </w:rPr>
         <w:t>Total Hardware:</w:t>
       </w:r>
       <w:r>
         <w:rPr>
+          <w:rFonts w:ascii="Times New Roman" w:hAnsi="Times New Roman" w:cs="Times New Roman"/>
           <w:sz w:val="28"/>
         </w:rPr>
         <w:t xml:space="preserve"> </w:t>
       </w:r>
       <w:r>
+        <w:rPr>
+          <w:rFonts w:ascii="Times New Roman" w:hAnsi="Times New Roman" w:cs="Times New Roman"/>
+        </w:rPr>
         <w:t>$ 14,100</w:t>
       </w:r>
       <w:r>
+        <w:rPr>
+          <w:rFonts w:ascii="Times New Roman" w:hAnsi="Times New Roman" w:cs="Times New Roman"/>
+        </w:rPr>
         <w:tab/>
       </w:r>
       <w:r>
+        <w:rPr>
+          <w:rFonts w:ascii="Times New Roman" w:hAnsi="Times New Roman" w:cs="Times New Roman"/>
+        </w:rPr>
         <w:tab/>
       </w:r>
       <w:r>
+        <w:rPr>
+          <w:rFonts w:ascii="Times New Roman" w:hAnsi="Times New Roman" w:cs="Times New Roman"/>
+        </w:rPr>
         <w:tab/>
       </w:r>
       <w:r>
+        <w:rPr>
+          <w:rFonts w:ascii="Times New Roman" w:hAnsi="Times New Roman" w:cs="Times New Roman"/>
+        </w:rPr>
         <w:tab/>
       </w:r>
     </w:p>
     <w:p>
+      <w:pPr>
+        <w:rPr>
+          <w:rFonts w:ascii="Times New Roman" w:hAnsi="Times New Roman" w:cs="Times New Roman"/>
+        </w:rPr>
+      </w:pPr>
       <w:r>
         <w:rPr>
           <w:rStyle w:val="Heading3Char"/>
+          <w:rFonts w:ascii="Times New Roman" w:hAnsi="Times New Roman" w:cs="Times New Roman"/>
           <w:sz w:val="28"/>
         </w:rPr>
         <w:t>Total:</w:t>
       </w:r>
       <w:r>
         <w:rPr>
+          <w:rFonts w:ascii="Times New Roman" w:hAnsi="Times New Roman" w:cs="Times New Roman"/>
           <w:sz w:val="28"/>
         </w:rPr>
         <w:t xml:space="preserve"> </w:t>
       </w:r>
       <w:r>
+        <w:rPr>
+          <w:rFonts w:ascii="Times New Roman" w:hAnsi="Times New Roman" w:cs="Times New Roman"/>
+        </w:rPr>
         <w:t>$30,132</w:t>
       </w:r>
     </w:p>
     <w:p>
       <w:pPr>
         <w:pStyle w:val="Heading1"/>
-      </w:pPr>
-      <w:r>
+        <w:rPr>
+          <w:rFonts w:ascii="Cambria" w:hAnsi="Cambria"/>
+        </w:rPr>
+      </w:pPr>
+      <w:r>
+        <w:rPr>
+          <w:rFonts w:ascii="Cambria" w:hAnsi="Cambria"/>
+        </w:rPr>
         <w:t xml:space="preserve">Notes: </w:t>
       </w:r>
     </w:p>
@@ -564,15 +1031,15 @@
           <w:ilvl w:val="0"/>
           <w:numId w:val="7"/>
         </w:numPr>
-      </w:pPr>
-      <w:r>
-        <w:t>Maintenance can be handled by Root for a fee</w:t>
-      </w:r>
-      <w:r>
-        <w:t xml:space="preserve"> of $100 per visit after the 6-M</w:t>
-      </w:r>
-      <w:r>
-        <w:t xml:space="preserve">onth period.   </w:t>
+        <w:rPr>
+          <w:rFonts w:ascii="Times New Roman" w:hAnsi="Times New Roman" w:cs="Times New Roman"/>
+        </w:rPr>
+      </w:pPr>
+      <w:r>
+        <w:rPr>
+          <w:rFonts w:ascii="Times New Roman" w:hAnsi="Times New Roman" w:cs="Times New Roman"/>
+        </w:rPr>
+        <w:t xml:space="preserve">Maintenance can be handled by Root for a fee of $100 per visit after the 6-Month period.   </w:t>
       </w:r>
     </w:p>
     <w:p>
@@ -582,8 +1049,14 @@
           <w:ilvl w:val="0"/>
           <w:numId w:val="7"/>
         </w:numPr>
-      </w:pPr>
-      <w:r>
+        <w:rPr>
+          <w:rFonts w:ascii="Times New Roman" w:hAnsi="Times New Roman" w:cs="Times New Roman"/>
+        </w:rPr>
+      </w:pPr>
+      <w:r>
+        <w:rPr>
+          <w:rFonts w:ascii="Times New Roman" w:hAnsi="Times New Roman" w:cs="Times New Roman"/>
+        </w:rPr>
         <w:t>Additional Hosting Fees apply on a monthly basis.</w:t>
       </w:r>
     </w:p>
@@ -599,8 +1072,8 @@
 </file>
 
 <file path=word/numbering.xml><?xml version="1.0" encoding="utf-8"?>
-<w:numbering xmlns:wpc="http://schemas.microsoft.com/office/word/2010/wordprocessingCanvas" xmlns:mc="http://schemas.openxmlformats.org/markup-compatibility/2006" xmlns:o="urn:schemas-microsoft-com:office:office" xmlns:r="http://schemas.openxmlformats.org/officeDocument/2006/relationships" xmlns:m="http://schemas.openxmlformats.org/officeDocument/2006/math" xmlns:v="urn:schemas-microsoft-com:vml" xmlns:wp14="http://schemas.microsoft.com/office/word/2010/wordprocessingDrawing" xmlns:wp="http://schemas.openxmlformats.org/drawingml/2006/wordprocessingDrawing" xmlns:w10="urn:schemas-microsoft-com:office:word" xmlns:w="http://schemas.openxmlformats.org/wordprocessingml/2006/main" xmlns:w14="http://schemas.microsoft.com/office/word/2010/wordml" xmlns:w15="http://schemas.microsoft.com/office/word/2012/wordml" xmlns:wpg="http://schemas.microsoft.com/office/word/2010/wordprocessingGroup" xmlns:wpi="http://schemas.microsoft.com/office/word/2010/wordprocessingInk" xmlns:wne="http://schemas.microsoft.com/office/word/2006/wordml" xmlns:wps="http://schemas.microsoft.com/office/word/2010/wordprocessingShape" mc:Ignorable="w14 w15 wp14">
-  <w:abstractNum w:abstractNumId="0" w15:restartNumberingAfterBreak="0">
+<w:numbering xmlns:wpc="http://schemas.microsoft.com/office/word/2010/wordprocessingCanvas" xmlns:mc="http://schemas.openxmlformats.org/markup-compatibility/2006" xmlns:o="urn:schemas-microsoft-com:office:office" xmlns:r="http://schemas.openxmlformats.org/officeDocument/2006/relationships" xmlns:m="http://schemas.openxmlformats.org/officeDocument/2006/math" xmlns:v="urn:schemas-microsoft-com:vml" xmlns:wp14="http://schemas.microsoft.com/office/word/2010/wordprocessingDrawing" xmlns:wp="http://schemas.openxmlformats.org/drawingml/2006/wordprocessingDrawing" xmlns:w10="urn:schemas-microsoft-com:office:word" xmlns:w="http://schemas.openxmlformats.org/wordprocessingml/2006/main" xmlns:w14="http://schemas.microsoft.com/office/word/2010/wordml" xmlns:wpg="http://schemas.microsoft.com/office/word/2010/wordprocessingGroup" xmlns:wpi="http://schemas.microsoft.com/office/word/2010/wordprocessingInk" xmlns:wne="http://schemas.microsoft.com/office/word/2006/wordml" xmlns:wps="http://schemas.microsoft.com/office/word/2010/wordprocessingShape" mc:Ignorable="w14 wp14">
+  <w:abstractNum w:abstractNumId="0">
     <w:nsid w:val="2DF30E68"/>
     <w:multiLevelType w:val="hybridMultilevel"/>
     <w:tmpl w:val="94782914"/>
@@ -689,7 +1162,7 @@
       </w:pPr>
     </w:lvl>
   </w:abstractNum>
-  <w:abstractNum w:abstractNumId="1" w15:restartNumberingAfterBreak="0">
+  <w:abstractNum w:abstractNumId="1">
     <w:nsid w:val="31827E63"/>
     <w:multiLevelType w:val="hybridMultilevel"/>
     <w:tmpl w:val="0FB615CC"/>
@@ -778,7 +1251,7 @@
       </w:pPr>
     </w:lvl>
   </w:abstractNum>
-  <w:abstractNum w:abstractNumId="2" w15:restartNumberingAfterBreak="0">
+  <w:abstractNum w:abstractNumId="2">
     <w:nsid w:val="36B45AC3"/>
     <w:multiLevelType w:val="hybridMultilevel"/>
     <w:tmpl w:val="5CDE0884"/>
@@ -891,7 +1364,7 @@
       </w:rPr>
     </w:lvl>
   </w:abstractNum>
-  <w:abstractNum w:abstractNumId="3" w15:restartNumberingAfterBreak="0">
+  <w:abstractNum w:abstractNumId="3">
     <w:nsid w:val="42090843"/>
     <w:multiLevelType w:val="hybridMultilevel"/>
     <w:tmpl w:val="345AB35E"/>
@@ -1004,7 +1477,7 @@
       </w:rPr>
     </w:lvl>
   </w:abstractNum>
-  <w:abstractNum w:abstractNumId="4" w15:restartNumberingAfterBreak="0">
+  <w:abstractNum w:abstractNumId="4">
     <w:nsid w:val="73A4235D"/>
     <w:multiLevelType w:val="hybridMultilevel"/>
     <w:tmpl w:val="D6808FB0"/>
@@ -1090,7 +1563,7 @@
       </w:pPr>
     </w:lvl>
   </w:abstractNum>
-  <w:abstractNum w:abstractNumId="5" w15:restartNumberingAfterBreak="0">
+  <w:abstractNum w:abstractNumId="5">
     <w:nsid w:val="7DA27DD1"/>
     <w:multiLevelType w:val="hybridMultilevel"/>
     <w:tmpl w:val="F6AA9EF0"/>
@@ -1203,7 +1676,7 @@
       </w:rPr>
     </w:lvl>
   </w:abstractNum>
-  <w:abstractNum w:abstractNumId="6" w15:restartNumberingAfterBreak="0">
+  <w:abstractNum w:abstractNumId="6">
     <w:nsid w:val="7EC22339"/>
     <w:multiLevelType w:val="hybridMultilevel"/>
     <w:tmpl w:val="F6141784"/>
@@ -1341,7 +1814,7 @@
 </file>
 
 <file path=word/styles.xml><?xml version="1.0" encoding="utf-8"?>
-<w:styles xmlns:mc="http://schemas.openxmlformats.org/markup-compatibility/2006" xmlns:r="http://schemas.openxmlformats.org/officeDocument/2006/relationships" xmlns:w="http://schemas.openxmlformats.org/wordprocessingml/2006/main" xmlns:w14="http://schemas.microsoft.com/office/word/2010/wordml" xmlns:w15="http://schemas.microsoft.com/office/word/2012/wordml" mc:Ignorable="w14 w15">
+<w:styles xmlns:mc="http://schemas.openxmlformats.org/markup-compatibility/2006" xmlns:r="http://schemas.openxmlformats.org/officeDocument/2006/relationships" xmlns:w="http://schemas.openxmlformats.org/wordprocessingml/2006/main" xmlns:w14="http://schemas.microsoft.com/office/word/2010/wordml" mc:Ignorable="w14">
   <w:docDefaults>
     <w:rPrDefault>
       <w:rPr>
@@ -1357,378 +1830,144 @@
       </w:pPr>
     </w:pPrDefault>
   </w:docDefaults>
-  <w:latentStyles w:defLockedState="0" w:defUIPriority="99" w:defSemiHidden="0" w:defUnhideWhenUsed="0" w:defQFormat="0" w:count="371">
-    <w:lsdException w:name="Normal" w:uiPriority="0" w:qFormat="1"/>
-    <w:lsdException w:name="heading 1" w:uiPriority="9" w:qFormat="1"/>
-    <w:lsdException w:name="heading 2" w:semiHidden="1" w:uiPriority="9" w:unhideWhenUsed="1" w:qFormat="1"/>
-    <w:lsdException w:name="heading 3" w:semiHidden="1" w:uiPriority="9" w:unhideWhenUsed="1" w:qFormat="1"/>
-    <w:lsdException w:name="heading 4" w:semiHidden="1" w:uiPriority="9" w:unhideWhenUsed="1" w:qFormat="1"/>
-    <w:lsdException w:name="heading 5" w:semiHidden="1" w:uiPriority="9" w:unhideWhenUsed="1" w:qFormat="1"/>
-    <w:lsdException w:name="heading 6" w:semiHidden="1" w:uiPriority="9" w:unhideWhenUsed="1" w:qFormat="1"/>
-    <w:lsdException w:name="heading 7" w:semiHidden="1" w:uiPriority="9" w:unhideWhenUsed="1" w:qFormat="1"/>
-    <w:lsdException w:name="heading 8" w:semiHidden="1" w:uiPriority="9" w:unhideWhenUsed="1" w:qFormat="1"/>
-    <w:lsdException w:name="heading 9" w:semiHidden="1" w:uiPriority="9" w:unhideWhenUsed="1" w:qFormat="1"/>
-    <w:lsdException w:name="index 1" w:semiHidden="1" w:unhideWhenUsed="1"/>
-    <w:lsdException w:name="index 2" w:semiHidden="1" w:unhideWhenUsed="1"/>
-    <w:lsdException w:name="index 3" w:semiHidden="1" w:unhideWhenUsed="1"/>
-    <w:lsdException w:name="index 4" w:semiHidden="1" w:unhideWhenUsed="1"/>
-    <w:lsdException w:name="index 5" w:semiHidden="1" w:unhideWhenUsed="1"/>
-    <w:lsdException w:name="index 6" w:semiHidden="1" w:unhideWhenUsed="1"/>
-    <w:lsdException w:name="index 7" w:semiHidden="1" w:unhideWhenUsed="1"/>
-    <w:lsdException w:name="index 8" w:semiHidden="1" w:unhideWhenUsed="1"/>
-    <w:lsdException w:name="index 9" w:semiHidden="1" w:unhideWhenUsed="1"/>
-    <w:lsdException w:name="toc 1" w:semiHidden="1" w:uiPriority="39" w:unhideWhenUsed="1"/>
-    <w:lsdException w:name="toc 2" w:semiHidden="1" w:uiPriority="39" w:unhideWhenUsed="1"/>
-    <w:lsdException w:name="toc 3" w:semiHidden="1" w:uiPriority="39" w:unhideWhenUsed="1"/>
-    <w:lsdException w:name="toc 4" w:semiHidden="1" w:uiPriority="39" w:unhideWhenUsed="1"/>
-    <w:lsdException w:name="toc 5" w:semiHidden="1" w:uiPriority="39" w:unhideWhenUsed="1"/>
-    <w:lsdException w:name="toc 6" w:semiHidden="1" w:uiPriority="39" w:unhideWhenUsed="1"/>
-    <w:lsdException w:name="toc 7" w:semiHidden="1" w:uiPriority="39" w:unhideWhenUsed="1"/>
-    <w:lsdException w:name="toc 8" w:semiHidden="1" w:uiPriority="39" w:unhideWhenUsed="1"/>
-    <w:lsdException w:name="toc 9" w:semiHidden="1" w:uiPriority="39" w:unhideWhenUsed="1"/>
-    <w:lsdException w:name="Normal Indent" w:semiHidden="1" w:unhideWhenUsed="1"/>
-    <w:lsdException w:name="footnote text" w:semiHidden="1" w:unhideWhenUsed="1"/>
-    <w:lsdException w:name="annotation text" w:semiHidden="1" w:unhideWhenUsed="1"/>
-    <w:lsdException w:name="header" w:semiHidden="1" w:unhideWhenUsed="1"/>
-    <w:lsdException w:name="footer" w:semiHidden="1" w:unhideWhenUsed="1"/>
-    <w:lsdException w:name="index heading" w:semiHidden="1" w:unhideWhenUsed="1"/>
-    <w:lsdException w:name="caption" w:semiHidden="1" w:uiPriority="35" w:unhideWhenUsed="1" w:qFormat="1"/>
-    <w:lsdException w:name="table of figures" w:semiHidden="1" w:unhideWhenUsed="1"/>
-    <w:lsdException w:name="envelope address" w:semiHidden="1" w:unhideWhenUsed="1"/>
-    <w:lsdException w:name="envelope return" w:semiHidden="1" w:unhideWhenUsed="1"/>
-    <w:lsdException w:name="footnote reference" w:semiHidden="1" w:unhideWhenUsed="1"/>
-    <w:lsdException w:name="annotation reference" w:semiHidden="1" w:unhideWhenUsed="1"/>
-    <w:lsdException w:name="line number" w:semiHidden="1" w:unhideWhenUsed="1"/>
-    <w:lsdException w:name="page number" w:semiHidden="1" w:unhideWhenUsed="1"/>
-    <w:lsdException w:name="endnote reference" w:semiHidden="1" w:unhideWhenUsed="1"/>
-    <w:lsdException w:name="endnote text" w:semiHidden="1" w:unhideWhenUsed="1"/>
-    <w:lsdException w:name="table of authorities" w:semiHidden="1" w:unhideWhenUsed="1"/>
-    <w:lsdException w:name="macro" w:semiHidden="1" w:unhideWhenUsed="1"/>
-    <w:lsdException w:name="toa heading" w:semiHidden="1" w:unhideWhenUsed="1"/>
-    <w:lsdException w:name="List" w:semiHidden="1" w:unhideWhenUsed="1"/>
-    <w:lsdException w:name="List Bullet" w:semiHidden="1" w:unhideWhenUsed="1"/>
-    <w:lsdException w:name="List Number" w:semiHidden="1" w:unhideWhenUsed="1"/>
-    <w:lsdException w:name="List 2" w:semiHidden="1" w:unhideWhenUsed="1"/>
-    <w:lsdException w:name="List 3" w:semiHidden="1" w:unhideWhenUsed="1"/>
-    <w:lsdException w:name="List 4" w:semiHidden="1" w:unhideWhenUsed="1"/>
-    <w:lsdException w:name="List 5" w:semiHidden="1" w:unhideWhenUsed="1"/>
-    <w:lsdException w:name="List Bullet 2" w:semiHidden="1" w:unhideWhenUsed="1"/>
-    <w:lsdException w:name="List Bullet 3" w:semiHidden="1" w:unhideWhenUsed="1"/>
-    <w:lsdException w:name="List Bullet 4" w:semiHidden="1" w:unhideWhenUsed="1"/>
-    <w:lsdException w:name="List Bullet 5" w:semiHidden="1" w:unhideWhenUsed="1"/>
-    <w:lsdException w:name="List Number 2" w:semiHidden="1" w:unhideWhenUsed="1"/>
-    <w:lsdException w:name="List Number 3" w:semiHidden="1" w:unhideWhenUsed="1"/>
-    <w:lsdException w:name="List Number 4" w:semiHidden="1" w:unhideWhenUsed="1"/>
-    <w:lsdException w:name="List Number 5" w:semiHidden="1" w:unhideWhenUsed="1"/>
-    <w:lsdException w:name="Title" w:uiPriority="10" w:qFormat="1"/>
-    <w:lsdException w:name="Closing" w:semiHidden="1" w:unhideWhenUsed="1"/>
-    <w:lsdException w:name="Signature" w:semiHidden="1" w:unhideWhenUsed="1"/>
-    <w:lsdException w:name="Default Paragraph Font" w:semiHidden="1" w:uiPriority="1" w:unhideWhenUsed="1"/>
-    <w:lsdException w:name="Body Text" w:semiHidden="1" w:unhideWhenUsed="1"/>
-    <w:lsdException w:name="Body Text Indent" w:semiHidden="1" w:unhideWhenUsed="1"/>
-    <w:lsdException w:name="List Continue" w:semiHidden="1" w:unhideWhenUsed="1"/>
-    <w:lsdException w:name="List Continue 2" w:semiHidden="1" w:unhideWhenUsed="1"/>
-    <w:lsdException w:name="List Continue 3" w:semiHidden="1" w:unhideWhenUsed="1"/>
-    <w:lsdException w:name="List Continue 4" w:semiHidden="1" w:unhideWhenUsed="1"/>
-    <w:lsdException w:name="List Continue 5" w:semiHidden="1" w:unhideWhenUsed="1"/>
-    <w:lsdException w:name="Message Header" w:semiHidden="1" w:unhideWhenUsed="1"/>
-    <w:lsdException w:name="Subtitle" w:uiPriority="11" w:qFormat="1"/>
-    <w:lsdException w:name="Salutation" w:semiHidden="1" w:unhideWhenUsed="1"/>
-    <w:lsdException w:name="Date" w:semiHidden="1" w:unhideWhenUsed="1"/>
-    <w:lsdException w:name="Body Text First Indent" w:semiHidden="1" w:unhideWhenUsed="1"/>
-    <w:lsdException w:name="Body Text First Indent 2" w:semiHidden="1" w:unhideWhenUsed="1"/>
-    <w:lsdException w:name="Note Heading" w:semiHidden="1" w:unhideWhenUsed="1"/>
-    <w:lsdException w:name="Body Text 2" w:semiHidden="1" w:unhideWhenUsed="1"/>
-    <w:lsdException w:name="Body Text 3" w:semiHidden="1" w:unhideWhenUsed="1"/>
-    <w:lsdException w:name="Body Text Indent 2" w:semiHidden="1" w:unhideWhenUsed="1"/>
-    <w:lsdException w:name="Body Text Indent 3" w:semiHidden="1" w:unhideWhenUsed="1"/>
-    <w:lsdException w:name="Block Text" w:semiHidden="1" w:unhideWhenUsed="1"/>
-    <w:lsdException w:name="Hyperlink" w:semiHidden="1" w:unhideWhenUsed="1"/>
-    <w:lsdException w:name="FollowedHyperlink" w:semiHidden="1" w:unhideWhenUsed="1"/>
-    <w:lsdException w:name="Strong" w:uiPriority="22" w:qFormat="1"/>
-    <w:lsdException w:name="Emphasis" w:uiPriority="20" w:qFormat="1"/>
-    <w:lsdException w:name="Document Map" w:semiHidden="1" w:unhideWhenUsed="1"/>
-    <w:lsdException w:name="Plain Text" w:semiHidden="1" w:unhideWhenUsed="1"/>
-    <w:lsdException w:name="E-mail Signature" w:semiHidden="1" w:unhideWhenUsed="1"/>
-    <w:lsdException w:name="HTML Top of Form" w:semiHidden="1" w:unhideWhenUsed="1"/>
-    <w:lsdException w:name="HTML Bottom of Form" w:semiHidden="1" w:unhideWhenUsed="1"/>
-    <w:lsdException w:name="Normal (Web)" w:semiHidden="1" w:unhideWhenUsed="1"/>
-    <w:lsdException w:name="HTML Acronym" w:semiHidden="1" w:unhideWhenUsed="1"/>
-    <w:lsdException w:name="HTML Address" w:semiHidden="1" w:unhideWhenUsed="1"/>
-    <w:lsdException w:name="HTML Cite" w:semiHidden="1" w:unhideWhenUsed="1"/>
-    <w:lsdException w:name="HTML Code" w:semiHidden="1" w:unhideWhenUsed="1"/>
-    <w:lsdException w:name="HTML Definition" w:semiHidden="1" w:unhideWhenUsed="1"/>
-    <w:lsdException w:name="HTML Keyboard" w:semiHidden="1" w:unhideWhenUsed="1"/>
-    <w:lsdException w:name="HTML Preformatted" w:semiHidden="1" w:unhideWhenUsed="1"/>
-    <w:lsdException w:name="HTML Sample" w:semiHidden="1" w:unhideWhenUsed="1"/>
-    <w:lsdException w:name="HTML Typewriter" w:semiHidden="1" w:unhideWhenUsed="1"/>
-    <w:lsdException w:name="HTML Variable" w:semiHidden="1" w:unhideWhenUsed="1"/>
-    <w:lsdException w:name="Normal Table" w:semiHidden="1" w:unhideWhenUsed="1"/>
-    <w:lsdException w:name="annotation subject" w:semiHidden="1" w:unhideWhenUsed="1"/>
-    <w:lsdException w:name="No List" w:semiHidden="1" w:unhideWhenUsed="1"/>
-    <w:lsdException w:name="Outline List 1" w:semiHidden="1" w:unhideWhenUsed="1"/>
-    <w:lsdException w:name="Outline List 2" w:semiHidden="1" w:unhideWhenUsed="1"/>
-    <w:lsdException w:name="Outline List 3" w:semiHidden="1" w:unhideWhenUsed="1"/>
-    <w:lsdException w:name="Table Simple 1" w:semiHidden="1" w:unhideWhenUsed="1"/>
-    <w:lsdException w:name="Table Simple 2" w:semiHidden="1" w:unhideWhenUsed="1"/>
-    <w:lsdException w:name="Table Simple 3" w:semiHidden="1" w:unhideWhenUsed="1"/>
-    <w:lsdException w:name="Table Classic 1" w:semiHidden="1" w:unhideWhenUsed="1"/>
-    <w:lsdException w:name="Table Classic 2" w:semiHidden="1" w:unhideWhenUsed="1"/>
-    <w:lsdException w:name="Table Classic 3" w:semiHidden="1" w:unhideWhenUsed="1"/>
-    <w:lsdException w:name="Table Classic 4" w:semiHidden="1" w:unhideWhenUsed="1"/>
-    <w:lsdException w:name="Table Colorful 1" w:semiHidden="1" w:unhideWhenUsed="1"/>
-    <w:lsdException w:name="Table Colorful 2" w:semiHidden="1" w:unhideWhenUsed="1"/>
-    <w:lsdException w:name="Table Colorful 3" w:semiHidden="1" w:unhideWhenUsed="1"/>
-    <w:lsdException w:name="Table Columns 1" w:semiHidden="1" w:unhideWhenUsed="1"/>
-    <w:lsdException w:name="Table Columns 2" w:semiHidden="1" w:unhideWhenUsed="1"/>
-    <w:lsdException w:name="Table Columns 3" w:semiHidden="1" w:unhideWhenUsed="1"/>
-    <w:lsdException w:name="Table Columns 4" w:semiHidden="1" w:unhideWhenUsed="1"/>
-    <w:lsdException w:name="Table Columns 5" w:semiHidden="1" w:unhideWhenUsed="1"/>
-    <w:lsdException w:name="Table Grid 1" w:semiHidden="1" w:unhideWhenUsed="1"/>
-    <w:lsdException w:name="Table Grid 2" w:semiHidden="1" w:unhideWhenUsed="1"/>
-    <w:lsdException w:name="Table Grid 3" w:semiHidden="1" w:unhideWhenUsed="1"/>
-    <w:lsdException w:name="Table Grid 4" w:semiHidden="1" w:unhideWhenUsed="1"/>
-    <w:lsdException w:name="Table Grid 5" w:semiHidden="1" w:unhideWhenUsed="1"/>
-    <w:lsdException w:name="Table Grid 6" w:semiHidden="1" w:unhideWhenUsed="1"/>
-    <w:lsdException w:name="Table Grid 7" w:semiHidden="1" w:unhideWhenUsed="1"/>
-    <w:lsdException w:name="Table Grid 8" w:semiHidden="1" w:unhideWhenUsed="1"/>
-    <w:lsdException w:name="Table List 1" w:semiHidden="1" w:unhideWhenUsed="1"/>
-    <w:lsdException w:name="Table List 2" w:semiHidden="1" w:unhideWhenUsed="1"/>
-    <w:lsdException w:name="Table List 3" w:semiHidden="1" w:unhideWhenUsed="1"/>
-    <w:lsdException w:name="Table List 4" w:semiHidden="1" w:unhideWhenUsed="1"/>
-    <w:lsdException w:name="Table List 5" w:semiHidden="1" w:unhideWhenUsed="1"/>
-    <w:lsdException w:name="Table List 6" w:semiHidden="1" w:unhideWhenUsed="1"/>
-    <w:lsdException w:name="Table List 7" w:semiHidden="1" w:unhideWhenUsed="1"/>
-    <w:lsdException w:name="Table List 8" w:semiHidden="1" w:unhideWhenUsed="1"/>
-    <w:lsdException w:name="Table 3D effects 1" w:semiHidden="1" w:unhideWhenUsed="1"/>
-    <w:lsdException w:name="Table 3D effects 2" w:semiHidden="1" w:unhideWhenUsed="1"/>
-    <w:lsdException w:name="Table 3D effects 3" w:semiHidden="1" w:unhideWhenUsed="1"/>
-    <w:lsdException w:name="Table Contemporary" w:semiHidden="1" w:unhideWhenUsed="1"/>
-    <w:lsdException w:name="Table Elegant" w:semiHidden="1" w:unhideWhenUsed="1"/>
-    <w:lsdException w:name="Table Professional" w:semiHidden="1" w:unhideWhenUsed="1"/>
-    <w:lsdException w:name="Table Subtle 1" w:semiHidden="1" w:unhideWhenUsed="1"/>
-    <w:lsdException w:name="Table Subtle 2" w:semiHidden="1" w:unhideWhenUsed="1"/>
-    <w:lsdException w:name="Table Web 1" w:semiHidden="1" w:unhideWhenUsed="1"/>
-    <w:lsdException w:name="Table Web 2" w:semiHidden="1" w:unhideWhenUsed="1"/>
-    <w:lsdException w:name="Table Web 3" w:semiHidden="1" w:unhideWhenUsed="1"/>
-    <w:lsdException w:name="Balloon Text" w:semiHidden="1" w:unhideWhenUsed="1"/>
-    <w:lsdException w:name="Table Grid" w:uiPriority="39"/>
-    <w:lsdException w:name="Table Theme" w:semiHidden="1" w:unhideWhenUsed="1"/>
-    <w:lsdException w:name="Placeholder Text" w:semiHidden="1"/>
-    <w:lsdException w:name="No Spacing" w:uiPriority="1" w:qFormat="1"/>
-    <w:lsdException w:name="Light Shading" w:uiPriority="60"/>
-    <w:lsdException w:name="Light List" w:uiPriority="61"/>
-    <w:lsdException w:name="Light Grid" w:uiPriority="62"/>
-    <w:lsdException w:name="Medium Shading 1" w:uiPriority="63"/>
-    <w:lsdException w:name="Medium Shading 2" w:uiPriority="64"/>
-    <w:lsdException w:name="Medium List 1" w:uiPriority="65"/>
-    <w:lsdException w:name="Medium List 2" w:uiPriority="66"/>
-    <w:lsdException w:name="Medium Grid 1" w:uiPriority="67"/>
-    <w:lsdException w:name="Medium Grid 2" w:uiPriority="68"/>
-    <w:lsdException w:name="Medium Grid 3" w:uiPriority="69"/>
-    <w:lsdException w:name="Dark List" w:uiPriority="70"/>
-    <w:lsdException w:name="Colorful Shading" w:uiPriority="71"/>
-    <w:lsdException w:name="Colorful List" w:uiPriority="72"/>
-    <w:lsdException w:name="Colorful Grid" w:uiPriority="73"/>
-    <w:lsdException w:name="Light Shading Accent 1" w:uiPriority="60"/>
-    <w:lsdException w:name="Light List Accent 1" w:uiPriority="61"/>
-    <w:lsdException w:name="Light Grid Accent 1" w:uiPriority="62"/>
-    <w:lsdException w:name="Medium Shading 1 Accent 1" w:uiPriority="63"/>
-    <w:lsdException w:name="Medium Shading 2 Accent 1" w:uiPriority="64"/>
-    <w:lsdException w:name="Medium List 1 Accent 1" w:uiPriority="65"/>
-    <w:lsdException w:name="Revision" w:semiHidden="1"/>
-    <w:lsdException w:name="List Paragraph" w:uiPriority="34" w:qFormat="1"/>
-    <w:lsdException w:name="Quote" w:uiPriority="29" w:qFormat="1"/>
-    <w:lsdException w:name="Intense Quote" w:uiPriority="30" w:qFormat="1"/>
-    <w:lsdException w:name="Medium List 2 Accent 1" w:uiPriority="66"/>
-    <w:lsdException w:name="Medium Grid 1 Accent 1" w:uiPriority="67"/>
-    <w:lsdException w:name="Medium Grid 2 Accent 1" w:uiPriority="68"/>
-    <w:lsdException w:name="Medium Grid 3 Accent 1" w:uiPriority="69"/>
-    <w:lsdException w:name="Dark List Accent 1" w:uiPriority="70"/>
-    <w:lsdException w:name="Colorful Shading Accent 1" w:uiPriority="71"/>
-    <w:lsdException w:name="Colorful List Accent 1" w:uiPriority="72"/>
-    <w:lsdException w:name="Colorful Grid Accent 1" w:uiPriority="73"/>
-    <w:lsdException w:name="Light Shading Accent 2" w:uiPriority="60"/>
-    <w:lsdException w:name="Light List Accent 2" w:uiPriority="61"/>
-    <w:lsdException w:name="Light Grid Accent 2" w:uiPriority="62"/>
-    <w:lsdException w:name="Medium Shading 1 Accent 2" w:uiPriority="63"/>
-    <w:lsdException w:name="Medium Shading 2 Accent 2" w:uiPriority="64"/>
-    <w:lsdException w:name="Medium List 1 Accent 2" w:uiPriority="65"/>
-    <w:lsdException w:name="Medium List 2 Accent 2" w:uiPriority="66"/>
-    <w:lsdException w:name="Medium Grid 1 Accent 2" w:uiPriority="67"/>
-    <w:lsdException w:name="Medium Grid 2 Accent 2" w:uiPriority="68"/>
-    <w:lsdException w:name="Medium Grid 3 Accent 2" w:uiPriority="69"/>
-    <w:lsdException w:name="Dark List Accent 2" w:uiPriority="70"/>
-    <w:lsdException w:name="Colorful Shading Accent 2" w:uiPriority="71"/>
-    <w:lsdException w:name="Colorful List Accent 2" w:uiPriority="72"/>
-    <w:lsdException w:name="Colorful Grid Accent 2" w:uiPriority="73"/>
-    <w:lsdException w:name="Light Shading Accent 3" w:uiPriority="60"/>
-    <w:lsdException w:name="Light List Accent 3" w:uiPriority="61"/>
-    <w:lsdException w:name="Light Grid Accent 3" w:uiPriority="62"/>
-    <w:lsdException w:name="Medium Shading 1 Accent 3" w:uiPriority="63"/>
-    <w:lsdException w:name="Medium Shading 2 Accent 3" w:uiPriority="64"/>
-    <w:lsdException w:name="Medium List 1 Accent 3" w:uiPriority="65"/>
-    <w:lsdException w:name="Medium List 2 Accent 3" w:uiPriority="66"/>
-    <w:lsdException w:name="Medium Grid 1 Accent 3" w:uiPriority="67"/>
-    <w:lsdException w:name="Medium Grid 2 Accent 3" w:uiPriority="68"/>
-    <w:lsdException w:name="Medium Grid 3 Accent 3" w:uiPriority="69"/>
-    <w:lsdException w:name="Dark List Accent 3" w:uiPriority="70"/>
-    <w:lsdException w:name="Colorful Shading Accent 3" w:uiPriority="71"/>
-    <w:lsdException w:name="Colorful List Accent 3" w:uiPriority="72"/>
-    <w:lsdException w:name="Colorful Grid Accent 3" w:uiPriority="73"/>
-    <w:lsdException w:name="Light Shading Accent 4" w:uiPriority="60"/>
-    <w:lsdException w:name="Light List Accent 4" w:uiPriority="61"/>
-    <w:lsdException w:name="Light Grid Accent 4" w:uiPriority="62"/>
-    <w:lsdException w:name="Medium Shading 1 Accent 4" w:uiPriority="63"/>
-    <w:lsdException w:name="Medium Shading 2 Accent 4" w:uiPriority="64"/>
-    <w:lsdException w:name="Medium List 1 Accent 4" w:uiPriority="65"/>
-    <w:lsdException w:name="Medium List 2 Accent 4" w:uiPriority="66"/>
-    <w:lsdException w:name="Medium Grid 1 Accent 4" w:uiPriority="67"/>
-    <w:lsdException w:name="Medium Grid 2 Accent 4" w:uiPriority="68"/>
-    <w:lsdException w:name="Medium Grid 3 Accent 4" w:uiPriority="69"/>
-    <w:lsdException w:name="Dark List Accent 4" w:uiPriority="70"/>
-    <w:lsdException w:name="Colorful Shading Accent 4" w:uiPriority="71"/>
-    <w:lsdException w:name="Colorful List Accent 4" w:uiPriority="72"/>
-    <w:lsdException w:name="Colorful Grid Accent 4" w:uiPriority="73"/>
-    <w:lsdException w:name="Light Shading Accent 5" w:uiPriority="60"/>
-    <w:lsdException w:name="Light List Accent 5" w:uiPriority="61"/>
-    <w:lsdException w:name="Light Grid Accent 5" w:uiPriority="62"/>
-    <w:lsdException w:name="Medium Shading 1 Accent 5" w:uiPriority="63"/>
-    <w:lsdException w:name="Medium Shading 2 Accent 5" w:uiPriority="64"/>
-    <w:lsdException w:name="Medium List 1 Accent 5" w:uiPriority="65"/>
-    <w:lsdException w:name="Medium List 2 Accent 5" w:uiPriority="66"/>
-    <w:lsdException w:name="Medium Grid 1 Accent 5" w:uiPriority="67"/>
-    <w:lsdException w:name="Medium Grid 2 Accent 5" w:uiPriority="68"/>
-    <w:lsdException w:name="Medium Grid 3 Accent 5" w:uiPriority="69"/>
-    <w:lsdException w:name="Dark List Accent 5" w:uiPriority="70"/>
-    <w:lsdException w:name="Colorful Shading Accent 5" w:uiPriority="71"/>
-    <w:lsdException w:name="Colorful List Accent 5" w:uiPriority="72"/>
-    <w:lsdException w:name="Colorful Grid Accent 5" w:uiPriority="73"/>
-    <w:lsdException w:name="Light Shading Accent 6" w:uiPriority="60"/>
-    <w:lsdException w:name="Light List Accent 6" w:uiPriority="61"/>
-    <w:lsdException w:name="Light Grid Accent 6" w:uiPriority="62"/>
-    <w:lsdException w:name="Medium Shading 1 Accent 6" w:uiPriority="63"/>
-    <w:lsdException w:name="Medium Shading 2 Accent 6" w:uiPriority="64"/>
-    <w:lsdException w:name="Medium List 1 Accent 6" w:uiPriority="65"/>
-    <w:lsdException w:name="Medium List 2 Accent 6" w:uiPriority="66"/>
-    <w:lsdException w:name="Medium Grid 1 Accent 6" w:uiPriority="67"/>
-    <w:lsdException w:name="Medium Grid 2 Accent 6" w:uiPriority="68"/>
-    <w:lsdException w:name="Medium Grid 3 Accent 6" w:uiPriority="69"/>
-    <w:lsdException w:name="Dark List Accent 6" w:uiPriority="70"/>
-    <w:lsdException w:name="Colorful Shading Accent 6" w:uiPriority="71"/>
-    <w:lsdException w:name="Colorful List Accent 6" w:uiPriority="72"/>
-    <w:lsdException w:name="Colorful Grid Accent 6" w:uiPriority="73"/>
-    <w:lsdException w:name="Subtle Emphasis" w:uiPriority="19" w:qFormat="1"/>
-    <w:lsdException w:name="Intense Emphasis" w:uiPriority="21" w:qFormat="1"/>
-    <w:lsdException w:name="Subtle Reference" w:uiPriority="31" w:qFormat="1"/>
-    <w:lsdException w:name="Intense Reference" w:uiPriority="32" w:qFormat="1"/>
-    <w:lsdException w:name="Book Title" w:uiPriority="33" w:qFormat="1"/>
-    <w:lsdException w:name="Bibliography" w:semiHidden="1" w:uiPriority="37" w:unhideWhenUsed="1"/>
-    <w:lsdException w:name="TOC Heading" w:semiHidden="1" w:uiPriority="39" w:unhideWhenUsed="1" w:qFormat="1"/>
-    <w:lsdException w:name="Plain Table 1" w:uiPriority="41"/>
-    <w:lsdException w:name="Plain Table 2" w:uiPriority="42"/>
-    <w:lsdException w:name="Plain Table 3" w:uiPriority="43"/>
-    <w:lsdException w:name="Plain Table 4" w:uiPriority="44"/>
-    <w:lsdException w:name="Plain Table 5" w:uiPriority="45"/>
-    <w:lsdException w:name="Grid Table Light" w:uiPriority="40"/>
-    <w:lsdException w:name="Grid Table 1 Light" w:uiPriority="46"/>
-    <w:lsdException w:name="Grid Table 2" w:uiPriority="47"/>
-    <w:lsdException w:name="Grid Table 3" w:uiPriority="48"/>
-    <w:lsdException w:name="Grid Table 4" w:uiPriority="49"/>
-    <w:lsdException w:name="Grid Table 5 Dark" w:uiPriority="50"/>
-    <w:lsdException w:name="Grid Table 6 Colorful" w:uiPriority="51"/>
-    <w:lsdException w:name="Grid Table 7 Colorful" w:uiPriority="52"/>
-    <w:lsdException w:name="Grid Table 1 Light Accent 1" w:uiPriority="46"/>
-    <w:lsdException w:name="Grid Table 2 Accent 1" w:uiPriority="47"/>
-    <w:lsdException w:name="Grid Table 3 Accent 1" w:uiPriority="48"/>
-    <w:lsdException w:name="Grid Table 4 Accent 1" w:uiPriority="49"/>
-    <w:lsdException w:name="Grid Table 5 Dark Accent 1" w:uiPriority="50"/>
-    <w:lsdException w:name="Grid Table 6 Colorful Accent 1" w:uiPriority="51"/>
-    <w:lsdException w:name="Grid Table 7 Colorful Accent 1" w:uiPriority="52"/>
-    <w:lsdException w:name="Grid Table 1 Light Accent 2" w:uiPriority="46"/>
-    <w:lsdException w:name="Grid Table 2 Accent 2" w:uiPriority="47"/>
-    <w:lsdException w:name="Grid Table 3 Accent 2" w:uiPriority="48"/>
-    <w:lsdException w:name="Grid Table 4 Accent 2" w:uiPriority="49"/>
-    <w:lsdException w:name="Grid Table 5 Dark Accent 2" w:uiPriority="50"/>
-    <w:lsdException w:name="Grid Table 6 Colorful Accent 2" w:uiPriority="51"/>
-    <w:lsdException w:name="Grid Table 7 Colorful Accent 2" w:uiPriority="52"/>
-    <w:lsdException w:name="Grid Table 1 Light Accent 3" w:uiPriority="46"/>
-    <w:lsdException w:name="Grid Table 2 Accent 3" w:uiPriority="47"/>
-    <w:lsdException w:name="Grid Table 3 Accent 3" w:uiPriority="48"/>
-    <w:lsdException w:name="Grid Table 4 Accent 3" w:uiPriority="49"/>
-    <w:lsdException w:name="Grid Table 5 Dark Accent 3" w:uiPriority="50"/>
-    <w:lsdException w:name="Grid Table 6 Colorful Accent 3" w:uiPriority="51"/>
-    <w:lsdException w:name="Grid Table 7 Colorful Accent 3" w:uiPriority="52"/>
-    <w:lsdException w:name="Grid Table 1 Light Accent 4" w:uiPriority="46"/>
-    <w:lsdException w:name="Grid Table 2 Accent 4" w:uiPriority="47"/>
-    <w:lsdException w:name="Grid Table 3 Accent 4" w:uiPriority="48"/>
-    <w:lsdException w:name="Grid Table 4 Accent 4" w:uiPriority="49"/>
-    <w:lsdException w:name="Grid Table 5 Dark Accent 4" w:uiPriority="50"/>
-    <w:lsdException w:name="Grid Table 6 Colorful Accent 4" w:uiPriority="51"/>
-    <w:lsdException w:name="Grid Table 7 Colorful Accent 4" w:uiPriority="52"/>
-    <w:lsdException w:name="Grid Table 1 Light Accent 5" w:uiPriority="46"/>
-    <w:lsdException w:name="Grid Table 2 Accent 5" w:uiPriority="47"/>
-    <w:lsdException w:name="Grid Table 3 Accent 5" w:uiPriority="48"/>
-    <w:lsdException w:name="Grid Table 4 Accent 5" w:uiPriority="49"/>
-    <w:lsdException w:name="Grid Table 5 Dark Accent 5" w:uiPriority="50"/>
-    <w:lsdException w:name="Grid Table 6 Colorful Accent 5" w:uiPriority="51"/>
-    <w:lsdException w:name="Grid Table 7 Colorful Accent 5" w:uiPriority="52"/>
-    <w:lsdException w:name="Grid Table 1 Light Accent 6" w:uiPriority="46"/>
-    <w:lsdException w:name="Grid Table 2 Accent 6" w:uiPriority="47"/>
-    <w:lsdException w:name="Grid Table 3 Accent 6" w:uiPriority="48"/>
-    <w:lsdException w:name="Grid Table 4 Accent 6" w:uiPriority="49"/>
-    <w:lsdException w:name="Grid Table 5 Dark Accent 6" w:uiPriority="50"/>
-    <w:lsdException w:name="Grid Table 6 Colorful Accent 6" w:uiPriority="51"/>
-    <w:lsdException w:name="Grid Table 7 Colorful Accent 6" w:uiPriority="52"/>
-    <w:lsdException w:name="List Table 1 Light" w:uiPriority="46"/>
-    <w:lsdException w:name="List Table 2" w:uiPriority="47"/>
-    <w:lsdException w:name="List Table 3" w:uiPriority="48"/>
-    <w:lsdException w:name="List Table 4" w:uiPriority="49"/>
-    <w:lsdException w:name="List Table 5 Dark" w:uiPriority="50"/>
-    <w:lsdException w:name="List Table 6 Colorful" w:uiPriority="51"/>
-    <w:lsdException w:name="List Table 7 Colorful" w:uiPriority="52"/>
-    <w:lsdException w:name="List Table 1 Light Accent 1" w:uiPriority="46"/>
-    <w:lsdException w:name="List Table 2 Accent 1" w:uiPriority="47"/>
-    <w:lsdException w:name="List Table 3 Accent 1" w:uiPriority="48"/>
-    <w:lsdException w:name="List Table 4 Accent 1" w:uiPriority="49"/>
-    <w:lsdException w:name="List Table 5 Dark Accent 1" w:uiPriority="50"/>
-    <w:lsdException w:name="List Table 6 Colorful Accent 1" w:uiPriority="51"/>
-    <w:lsdException w:name="List Table 7 Colorful Accent 1" w:uiPriority="52"/>
-    <w:lsdException w:name="List Table 1 Light Accent 2" w:uiPriority="46"/>
-    <w:lsdException w:name="List Table 2 Accent 2" w:uiPriority="47"/>
-    <w:lsdException w:name="List Table 3 Accent 2" w:uiPriority="48"/>
-    <w:lsdException w:name="List Table 4 Accent 2" w:uiPriority="49"/>
-    <w:lsdException w:name="List Table 5 Dark Accent 2" w:uiPriority="50"/>
-    <w:lsdException w:name="List Table 6 Colorful Accent 2" w:uiPriority="51"/>
-    <w:lsdException w:name="List Table 7 Colorful Accent 2" w:uiPriority="52"/>
-    <w:lsdException w:name="List Table 1 Light Accent 3" w:uiPriority="46"/>
-    <w:lsdException w:name="List Table 2 Accent 3" w:uiPriority="47"/>
-    <w:lsdException w:name="List Table 3 Accent 3" w:uiPriority="48"/>
-    <w:lsdException w:name="List Table 4 Accent 3" w:uiPriority="49"/>
-    <w:lsdException w:name="List Table 5 Dark Accent 3" w:uiPriority="50"/>
-    <w:lsdException w:name="List Table 6 Colorful Accent 3" w:uiPriority="51"/>
-    <w:lsdException w:name="List Table 7 Colorful Accent 3" w:uiPriority="52"/>
-    <w:lsdException w:name="List Table 1 Light Accent 4" w:uiPriority="46"/>
-    <w:lsdException w:name="List Table 2 Accent 4" w:uiPriority="47"/>
-    <w:lsdException w:name="List Table 3 Accent 4" w:uiPriority="48"/>
-    <w:lsdException w:name="List Table 4 Accent 4" w:uiPriority="49"/>
-    <w:lsdException w:name="List Table 5 Dark Accent 4" w:uiPriority="50"/>
-    <w:lsdException w:name="List Table 6 Colorful Accent 4" w:uiPriority="51"/>
-    <w:lsdException w:name="List Table 7 Colorful Accent 4" w:uiPriority="52"/>
-    <w:lsdException w:name="List Table 1 Light Accent 5" w:uiPriority="46"/>
-    <w:lsdException w:name="List Table 2 Accent 5" w:uiPriority="47"/>
-    <w:lsdException w:name="List Table 3 Accent 5" w:uiPriority="48"/>
-    <w:lsdException w:name="List Table 4 Accent 5" w:uiPriority="49"/>
-    <w:lsdException w:name="List Table 5 Dark Accent 5" w:uiPriority="50"/>
-    <w:lsdException w:name="List Table 6 Colorful Accent 5" w:uiPriority="51"/>
-    <w:lsdException w:name="List Table 7 Colorful Accent 5" w:uiPriority="52"/>
-    <w:lsdException w:name="List Table 1 Light Accent 6" w:uiPriority="46"/>
-    <w:lsdException w:name="List Table 2 Accent 6" w:uiPriority="47"/>
-    <w:lsdException w:name="List Table 3 Accent 6" w:uiPriority="48"/>
-    <w:lsdException w:name="List Table 4 Accent 6" w:uiPriority="49"/>
-    <w:lsdException w:name="List Table 5 Dark Accent 6" w:uiPriority="50"/>
-    <w:lsdException w:name="List Table 6 Colorful Accent 6" w:uiPriority="51"/>
-    <w:lsdException w:name="List Table 7 Colorful Accent 6" w:uiPriority="52"/>
+  <w:latentStyles w:defLockedState="0" w:defUIPriority="99" w:defSemiHidden="1" w:defUnhideWhenUsed="1" w:defQFormat="0" w:count="267">
+    <w:lsdException w:name="Normal" w:semiHidden="0" w:uiPriority="0" w:unhideWhenUsed="0" w:qFormat="1"/>
+    <w:lsdException w:name="heading 1" w:semiHidden="0" w:uiPriority="9" w:unhideWhenUsed="0" w:qFormat="1"/>
+    <w:lsdException w:name="heading 2" w:uiPriority="9" w:qFormat="1"/>
+    <w:lsdException w:name="heading 3" w:uiPriority="9" w:qFormat="1"/>
+    <w:lsdException w:name="heading 4" w:uiPriority="9" w:qFormat="1"/>
+    <w:lsdException w:name="heading 5" w:uiPriority="9" w:qFormat="1"/>
+    <w:lsdException w:name="heading 6" w:uiPriority="9" w:qFormat="1"/>
+    <w:lsdException w:name="heading 7" w:uiPriority="9" w:qFormat="1"/>
+    <w:lsdException w:name="heading 8" w:uiPriority="9" w:qFormat="1"/>
+    <w:lsdException w:name="heading 9" w:uiPriority="9" w:qFormat="1"/>
+    <w:lsdException w:name="toc 1" w:uiPriority="39"/>
+    <w:lsdException w:name="toc 2" w:uiPriority="39"/>
+    <w:lsdException w:name="toc 3" w:uiPriority="39"/>
+    <w:lsdException w:name="toc 4" w:uiPriority="39"/>
+    <w:lsdException w:name="toc 5" w:uiPriority="39"/>
+    <w:lsdException w:name="toc 6" w:uiPriority="39"/>
+    <w:lsdException w:name="toc 7" w:uiPriority="39"/>
+    <w:lsdException w:name="toc 8" w:uiPriority="39"/>
+    <w:lsdException w:name="toc 9" w:uiPriority="39"/>
+    <w:lsdException w:name="caption" w:uiPriority="35" w:qFormat="1"/>
+    <w:lsdException w:name="Title" w:semiHidden="0" w:uiPriority="10" w:unhideWhenUsed="0" w:qFormat="1"/>
+    <w:lsdException w:name="Default Paragraph Font" w:uiPriority="1"/>
+    <w:lsdException w:name="Subtitle" w:semiHidden="0" w:uiPriority="11" w:unhideWhenUsed="0" w:qFormat="1"/>
+    <w:lsdException w:name="Strong" w:semiHidden="0" w:uiPriority="22" w:unhideWhenUsed="0" w:qFormat="1"/>
+    <w:lsdException w:name="Emphasis" w:semiHidden="0" w:uiPriority="20" w:unhideWhenUsed="0" w:qFormat="1"/>
+    <w:lsdException w:name="Table Grid" w:semiHidden="0" w:uiPriority="39" w:unhideWhenUsed="0"/>
+    <w:lsdException w:name="Placeholder Text" w:unhideWhenUsed="0"/>
+    <w:lsdException w:name="No Spacing" w:semiHidden="0" w:uiPriority="1" w:unhideWhenUsed="0" w:qFormat="1"/>
+    <w:lsdException w:name="Light Shading" w:semiHidden="0" w:uiPriority="60" w:unhideWhenUsed="0"/>
+    <w:lsdException w:name="Light List" w:semiHidden="0" w:uiPriority="61" w:unhideWhenUsed="0"/>
+    <w:lsdException w:name="Light Grid" w:semiHidden="0" w:uiPriority="62" w:unhideWhenUsed="0"/>
+    <w:lsdException w:name="Medium Shading 1" w:semiHidden="0" w:uiPriority="63" w:unhideWhenUsed="0"/>
+    <w:lsdException w:name="Medium Shading 2" w:semiHidden="0" w:uiPriority="64" w:unhideWhenUsed="0"/>
+    <w:lsdException w:name="Medium List 1" w:semiHidden="0" w:uiPriority="65" w:unhideWhenUsed="0"/>
+    <w:lsdException w:name="Medium List 2" w:semiHidden="0" w:uiPriority="66" w:unhideWhenUsed="0"/>
+    <w:lsdException w:name="Medium Grid 1" w:semiHidden="0" w:uiPriority="67" w:unhideWhenUsed="0"/>
+    <w:lsdException w:name="Medium Grid 2" w:semiHidden="0" w:uiPriority="68" w:unhideWhenUsed="0"/>
+    <w:lsdException w:name="Medium Grid 3" w:semiHidden="0" w:uiPriority="69" w:unhideWhenUsed="0"/>
+    <w:lsdException w:name="Dark List" w:semiHidden="0" w:uiPriority="70" w:unhideWhenUsed="0"/>
+    <w:lsdException w:name="Colorful Shading" w:semiHidden="0" w:uiPriority="71" w:unhideWhenUsed="0"/>
+    <w:lsdException w:name="Colorful List" w:semiHidden="0" w:uiPriority="72" w:unhideWhenUsed="0"/>
+    <w:lsdException w:name="Colorful Grid" w:semiHidden="0" w:uiPriority="73" w:unhideWhenUsed="0"/>
+    <w:lsdException w:name="Light Shading Accent 1" w:semiHidden="0" w:uiPriority="60" w:unhideWhenUsed="0"/>
+    <w:lsdException w:name="Light List Accent 1" w:semiHidden="0" w:uiPriority="61" w:unhideWhenUsed="0"/>
+    <w:lsdException w:name="Light Grid Accent 1" w:semiHidden="0" w:uiPriority="62" w:unhideWhenUsed="0"/>
+    <w:lsdException w:name="Medium Shading 1 Accent 1" w:semiHidden="0" w:uiPriority="63" w:unhideWhenUsed="0"/>
+    <w:lsdException w:name="Medium Shading 2 Accent 1" w:semiHidden="0" w:uiPriority="64" w:unhideWhenUsed="0"/>
+    <w:lsdException w:name="Medium List 1 Accent 1" w:semiHidden="0" w:uiPriority="65" w:unhideWhenUsed="0"/>
+    <w:lsdException w:name="Revision" w:unhideWhenUsed="0"/>
+    <w:lsdException w:name="List Paragraph" w:semiHidden="0" w:uiPriority="34" w:unhideWhenUsed="0" w:qFormat="1"/>
+    <w:lsdException w:name="Quote" w:semiHidden="0" w:uiPriority="29" w:unhideWhenUsed="0" w:qFormat="1"/>
+    <w:lsdException w:name="Intense Quote" w:semiHidden="0" w:uiPriority="30" w:unhideWhenUsed="0" w:qFormat="1"/>
+    <w:lsdException w:name="Medium List 2 Accent 1" w:semiHidden="0" w:uiPriority="66" w:unhideWhenUsed="0"/>
+    <w:lsdException w:name="Medium Grid 1 Accent 1" w:semiHidden="0" w:uiPriority="67" w:unhideWhenUsed="0"/>
+    <w:lsdException w:name="Medium Grid 2 Accent 1" w:semiHidden="0" w:uiPriority="68" w:unhideWhenUsed="0"/>
+    <w:lsdException w:name="Medium Grid 3 Accent 1" w:semiHidden="0" w:uiPriority="69" w:unhideWhenUsed="0"/>
+    <w:lsdException w:name="Dark List Accent 1" w:semiHidden="0" w:uiPriority="70" w:unhideWhenUsed="0"/>
+    <w:lsdException w:name="Colorful Shading Accent 1" w:semiHidden="0" w:uiPriority="71" w:unhideWhenUsed="0"/>
+    <w:lsdException w:name="Colorful List Accent 1" w:semiHidden="0" w:uiPriority="72" w:unhideWhenUsed="0"/>
+    <w:lsdException w:name="Colorful Grid Accent 1" w:semiHidden="0" w:uiPriority="73" w:unhideWhenUsed="0"/>
+    <w:lsdException w:name="Light Shading Accent 2" w:semiHidden="0" w:uiPriority="60" w:unhideWhenUsed="0"/>
+    <w:lsdException w:name="Light List Accent 2" w:semiHidden="0" w:uiPriority="61" w:unhideWhenUsed="0"/>
+    <w:lsdException w:name="Light Grid Accent 2" w:semiHidden="0" w:uiPriority="62" w:unhideWhenUsed="0"/>
+    <w:lsdException w:name="Medium Shading 1 Accent 2" w:semiHidden="0" w:uiPriority="63" w:unhideWhenUsed="0"/>
+    <w:lsdException w:name="Medium Shading 2 Accent 2" w:semiHidden="0" w:uiPriority="64" w:unhideWhenUsed="0"/>
+    <w:lsdException w:name="Medium List 1 Accent 2" w:semiHidden="0" w:uiPriority="65" w:unhideWhenUsed="0"/>
+    <w:lsdException w:name="Medium List 2 Accent 2" w:semiHidden="0" w:uiPriority="66" w:unhideWhenUsed="0"/>
+    <w:lsdException w:name="Medium Grid 1 Accent 2" w:semiHidden="0" w:uiPriority="67" w:unhideWhenUsed="0"/>
+    <w:lsdException w:name="Medium Grid 2 Accent 2" w:semiHidden="0" w:uiPriority="68" w:unhideWhenUsed="0"/>
+    <w:lsdException w:name="Medium Grid 3 Accent 2" w:semiHidden="0" w:uiPriority="69" w:unhideWhenUsed="0"/>
+    <w:lsdException w:name="Dark List Accent 2" w:semiHidden="0" w:uiPriority="70" w:unhideWhenUsed="0"/>
+    <w:lsdException w:name="Colorful Shading Accent 2" w:semiHidden="0" w:uiPriority="71" w:unhideWhenUsed="0"/>
+    <w:lsdException w:name="Colorful List Accent 2" w:semiHidden="0" w:uiPriority="72" w:unhideWhenUsed="0"/>
+    <w:lsdException w:name="Colorful Grid Accent 2" w:semiHidden="0" w:uiPriority="73" w:unhideWhenUsed="0"/>
+    <w:lsdException w:name="Light Shading Accent 3" w:semiHidden="0" w:uiPriority="60" w:unhideWhenUsed="0"/>
+    <w:lsdException w:name="Light List Accent 3" w:semiHidden="0" w:uiPriority="61" w:unhideWhenUsed="0"/>
+    <w:lsdException w:name="Light Grid Accent 3" w:semiHidden="0" w:uiPriority="62" w:unhideWhenUsed="0"/>
+    <w:lsdException w:name="Medium Shading 1 Accent 3" w:semiHidden="0" w:uiPriority="63" w:unhideWhenUsed="0"/>
+    <w:lsdException w:name="Medium Shading 2 Accent 3" w:semiHidden="0" w:uiPriority="64" w:unhideWhenUsed="0"/>
+    <w:lsdException w:name="Medium List 1 Accent 3" w:semiHidden="0" w:uiPriority="65" w:unhideWhenUsed="0"/>
+    <w:lsdException w:name="Medium List 2 Accent 3" w:semiHidden="0" w:uiPriority="66" w:unhideWhenUsed="0"/>
+    <w:lsdException w:name="Medium Grid 1 Accent 3" w:semiHidden="0" w:uiPriority="67" w:unhideWhenUsed="0"/>
+    <w:lsdException w:name="Medium Grid 2 Accent 3" w:semiHidden="0" w:uiPriority="68" w:unhideWhenUsed="0"/>
+    <w:lsdException w:name="Medium Grid 3 Accent 3" w:semiHidden="0" w:uiPriority="69" w:unhideWhenUsed="0"/>
+    <w:lsdException w:name="Dark List Accent 3" w:semiHidden="0" w:uiPriority="70" w:unhideWhenUsed="0"/>
+    <w:lsdException w:name="Colorful Shading Accent 3" w:semiHidden="0" w:uiPriority="71" w:unhideWhenUsed="0"/>
+    <w:lsdException w:name="Colorful List Accent 3" w:semiHidden="0" w:uiPriority="72" w:unhideWhenUsed="0"/>
+    <w:lsdException w:name="Colorful Grid Accent 3" w:semiHidden="0" w:uiPriority="73" w:unhideWhenUsed="0"/>
+    <w:lsdException w:name="Light Shading Accent 4" w:semiHidden="0" w:uiPriority="60" w:unhideWhenUsed="0"/>
+    <w:lsdException w:name="Light List Accent 4" w:semiHidden="0" w:uiPriority="61" w:unhideWhenUsed="0"/>
+    <w:lsdException w:name="Light Grid Accent 4" w:semiHidden="0" w:uiPriority="62" w:unhideWhenUsed="0"/>
+    <w:lsdException w:name="Medium Shading 1 Accent 4" w:semiHidden="0" w:uiPriority="63" w:unhideWhenUsed="0"/>
+    <w:lsdException w:name="Medium Shading 2 Accent 4" w:semiHidden="0" w:uiPriority="64" w:unhideWhenUsed="0"/>
+    <w:lsdException w:name="Medium List 1 Accent 4" w:semiHidden="0" w:uiPriority="65" w:unhideWhenUsed="0"/>
+    <w:lsdException w:name="Medium List 2 Accent 4" w:semiHidden="0" w:uiPriority="66" w:unhideWhenUsed="0"/>
+    <w:lsdException w:name="Medium Grid 1 Accent 4" w:semiHidden="0" w:uiPriority="67" w:unhideWhenUsed="0"/>
+    <w:lsdException w:name="Medium Grid 2 Accent 4" w:semiHidden="0" w:uiPriority="68" w:unhideWhenUsed="0"/>
+    <w:lsdException w:name="Medium Grid 3 Accent 4" w:semiHidden="0" w:uiPriority="69" w:unhideWhenUsed="0"/>
+    <w:lsdException w:name="Dark List Accent 4" w:semiHidden="0" w:uiPriority="70" w:unhideWhenUsed="0"/>
+    <w:lsdException w:name="Colorful Shading Accent 4" w:semiHidden="0" w:uiPriority="71" w:unhideWhenUsed="0"/>
+    <w:lsdException w:name="Colorful List Accent 4" w:semiHidden="0" w:uiPriority="72" w:unhideWhenUsed="0"/>
+    <w:lsdException w:name="Colorful Grid Accent 4" w:semiHidden="0" w:uiPriority="73" w:unhideWhenUsed="0"/>
+    <w:lsdException w:name="Light Shading Accent 5" w:semiHidden="0" w:uiPriority="60" w:unhideWhenUsed="0"/>
+    <w:lsdException w:name="Light List Accent 5" w:semiHidden="0" w:uiPriority="61" w:unhideWhenUsed="0"/>
+    <w:lsdException w:name="Light Grid Accent 5" w:semiHidden="0" w:uiPriority="62" w:unhideWhenUsed="0"/>
+    <w:lsdException w:name="Medium Shading 1 Accent 5" w:semiHidden="0" w:uiPriority="63" w:unhideWhenUsed="0"/>
+    <w:lsdException w:name="Medium Shading 2 Accent 5" w:semiHidden="0" w:uiPriority="64" w:unhideWhenUsed="0"/>
+    <w:lsdException w:name="Medium List 1 Accent 5" w:semiHidden="0" w:uiPriority="65" w:unhideWhenUsed="0"/>
+    <w:lsdException w:name="Medium List 2 Accent 5" w:semiHidden="0" w:uiPriority="66" w:unhideWhenUsed="0"/>
+    <w:lsdException w:name="Medium Grid 1 Accent 5" w:semiHidden="0" w:uiPriority="67" w:unhideWhenUsed="0"/>
+    <w:lsdException w:name="Medium Grid 2 Accent 5" w:semiHidden="0" w:uiPriority="68" w:unhideWhenUsed="0"/>
+    <w:lsdException w:name="Medium Grid 3 Accent 5" w:semiHidden="0" w:uiPriority="69" w:unhideWhenUsed="0"/>
+    <w:lsdException w:name="Dark List Accent 5" w:semiHidden="0" w:uiPriority="70" w:unhideWhenUsed="0"/>
+    <w:lsdException w:name="Colorful Shading Accent 5" w:semiHidden="0" w:uiPriority="71" w:unhideWhenUsed="0"/>
+    <w:lsdException w:name="Colorful List Accent 5" w:semiHidden="0" w:uiPriority="72" w:unhideWhenUsed="0"/>
+    <w:lsdException w:name="Colorful Grid Accent 5" w:semiHidden="0" w:uiPriority="73" w:unhideWhenUsed="0"/>
+    <w:lsdException w:name="Light Shading Accent 6" w:semiHidden="0" w:uiPriority="60" w:unhideWhenUsed="0"/>
+    <w:lsdException w:name="Light List Accent 6" w:semiHidden="0" w:uiPriority="61" w:unhideWhenUsed="0"/>
+    <w:lsdException w:name="Light Grid Accent 6" w:semiHidden="0" w:uiPriority="62" w:unhideWhenUsed="0"/>
+    <w:lsdException w:name="Medium Shading 1 Accent 6" w:semiHidden="0" w:uiPriority="63" w:unhideWhenUsed="0"/>
+    <w:lsdException w:name="Medium Shading 2 Accent 6" w:semiHidden="0" w:uiPriority="64" w:unhideWhenUsed="0"/>
+    <w:lsdException w:name="Medium List 1 Accent 6" w:semiHidden="0" w:uiPriority="65" w:unhideWhenUsed="0"/>
+    <w:lsdException w:name="Medium List 2 Accent 6" w:semiHidden="0" w:uiPriority="66" w:unhideWhenUsed="0"/>
+    <w:lsdException w:name="Medium Grid 1 Accent 6" w:semiHidden="0" w:uiPriority="67" w:unhideWhenUsed="0"/>
+    <w:lsdException w:name="Medium Grid 2 Accent 6" w:semiHidden="0" w:uiPriority="68" w:unhideWhenUsed="0"/>
+    <w:lsdException w:name="Medium Grid 3 Accent 6" w:semiHidden="0" w:uiPriority="69" w:unhideWhenUsed="0"/>
+    <w:lsdException w:name="Dark List Accent 6" w:semiHidden="0" w:uiPriority="70" w:unhideWhenUsed="0"/>
+    <w:lsdException w:name="Colorful Shading Accent 6" w:semiHidden="0" w:uiPriority="71" w:unhideWhenUsed="0"/>
+    <w:lsdException w:name="Colorful List Accent 6" w:semiHidden="0" w:uiPriority="72" w:unhideWhenUsed="0"/>
+    <w:lsdException w:name="Colorful Grid Accent 6" w:semiHidden="0" w:uiPriority="73" w:unhideWhenUsed="0"/>
+    <w:lsdException w:name="Subtle Emphasis" w:semiHidden="0" w:uiPriority="19" w:unhideWhenUsed="0" w:qFormat="1"/>
+    <w:lsdException w:name="Intense Emphasis" w:semiHidden="0" w:uiPriority="21" w:unhideWhenUsed="0" w:qFormat="1"/>
+    <w:lsdException w:name="Subtle Reference" w:semiHidden="0" w:uiPriority="31" w:unhideWhenUsed="0" w:qFormat="1"/>
+    <w:lsdException w:name="Intense Reference" w:semiHidden="0" w:uiPriority="32" w:unhideWhenUsed="0" w:qFormat="1"/>
+    <w:lsdException w:name="Book Title" w:semiHidden="0" w:uiPriority="33" w:unhideWhenUsed="0" w:qFormat="1"/>
+    <w:lsdException w:name="Bibliography" w:uiPriority="37"/>
+    <w:lsdException w:name="TOC Heading" w:uiPriority="39" w:qFormat="1"/>
   </w:latentStyles>
   <w:style w:type="paragraph" w:default="1" w:styleId="Normal">
     <w:name w:val="Normal"/>
@@ -1815,6 +2054,368 @@
   <w:style w:type="character" w:default="1" w:styleId="DefaultParagraphFont">
     <w:name w:val="Default Paragraph Font"/>
     <w:uiPriority w:val="1"/>
+    <w:semiHidden/>
+    <w:unhideWhenUsed/>
+  </w:style>
+  <w:style w:type="table" w:default="1" w:styleId="TableNormal">
+    <w:name w:val="Normal Table"/>
+    <w:uiPriority w:val="99"/>
+    <w:semiHidden/>
+    <w:unhideWhenUsed/>
+    <w:tblPr>
+      <w:tblInd w:w="0" w:type="dxa"/>
+      <w:tblCellMar>
+        <w:top w:w="0" w:type="dxa"/>
+        <w:left w:w="108" w:type="dxa"/>
+        <w:bottom w:w="0" w:type="dxa"/>
+        <w:right w:w="108" w:type="dxa"/>
+      </w:tblCellMar>
+    </w:tblPr>
+  </w:style>
+  <w:style w:type="numbering" w:default="1" w:styleId="NoList">
+    <w:name w:val="No List"/>
+    <w:uiPriority w:val="99"/>
+    <w:semiHidden/>
+    <w:unhideWhenUsed/>
+  </w:style>
+  <w:style w:type="character" w:customStyle="1" w:styleId="Heading1Char">
+    <w:name w:val="Heading 1 Char"/>
+    <w:basedOn w:val="DefaultParagraphFont"/>
+    <w:link w:val="Heading1"/>
+    <w:uiPriority w:val="9"/>
+    <w:rsid w:val="00681B81"/>
+    <w:rPr>
+      <w:rFonts w:ascii="HelveticaNeueLT Pro 55 Roman" w:eastAsiaTheme="majorEastAsia" w:hAnsi="HelveticaNeueLT Pro 55 Roman" w:cstheme="majorBidi"/>
+      <w:b/>
+      <w:bCs/>
+      <w:color w:val="2E74B5" w:themeColor="accent1" w:themeShade="BF"/>
+      <w:sz w:val="32"/>
+      <w:szCs w:val="28"/>
+      <w:lang w:val="en-US"/>
+    </w:rPr>
+  </w:style>
+  <w:style w:type="character" w:customStyle="1" w:styleId="Heading2Char">
+    <w:name w:val="Heading 2 Char"/>
+    <w:basedOn w:val="DefaultParagraphFont"/>
+    <w:link w:val="Heading2"/>
+    <w:uiPriority w:val="9"/>
+    <w:rsid w:val="00681B81"/>
+    <w:rPr>
+      <w:rFonts w:asciiTheme="majorHAnsi" w:eastAsiaTheme="majorEastAsia" w:hAnsiTheme="majorHAnsi" w:cstheme="majorBidi"/>
+      <w:b/>
+      <w:bCs/>
+      <w:color w:val="5B9BD5" w:themeColor="accent1"/>
+      <w:sz w:val="26"/>
+      <w:szCs w:val="26"/>
+      <w:lang w:val="en-US"/>
+    </w:rPr>
+  </w:style>
+  <w:style w:type="character" w:customStyle="1" w:styleId="Heading3Char">
+    <w:name w:val="Heading 3 Char"/>
+    <w:basedOn w:val="DefaultParagraphFont"/>
+    <w:link w:val="Heading3"/>
+    <w:uiPriority w:val="9"/>
+    <w:rsid w:val="00681B81"/>
+    <w:rPr>
+      <w:rFonts w:asciiTheme="majorHAnsi" w:eastAsiaTheme="majorEastAsia" w:hAnsiTheme="majorHAnsi" w:cstheme="majorBidi"/>
+      <w:b/>
+      <w:bCs/>
+      <w:color w:val="5B9BD5" w:themeColor="accent1"/>
+      <w:sz w:val="24"/>
+      <w:lang w:val="en-US"/>
+    </w:rPr>
+  </w:style>
+  <w:style w:type="paragraph" w:styleId="ListParagraph">
+    <w:name w:val="List Paragraph"/>
+    <w:basedOn w:val="Normal"/>
+    <w:uiPriority w:val="34"/>
+    <w:qFormat/>
+    <w:rsid w:val="00681B81"/>
+    <w:pPr>
+      <w:ind w:left="720"/>
+      <w:contextualSpacing/>
+    </w:pPr>
+  </w:style>
+  <w:style w:type="paragraph" w:styleId="Title">
+    <w:name w:val="Title"/>
+    <w:basedOn w:val="Normal"/>
+    <w:next w:val="Normal"/>
+    <w:link w:val="TitleChar"/>
+    <w:uiPriority w:val="10"/>
+    <w:qFormat/>
+    <w:rsid w:val="00681B81"/>
+    <w:pPr>
+      <w:spacing w:after="0" w:line="240" w:lineRule="auto"/>
+      <w:contextualSpacing/>
+    </w:pPr>
+    <w:rPr>
+      <w:rFonts w:asciiTheme="majorHAnsi" w:eastAsiaTheme="majorEastAsia" w:hAnsiTheme="majorHAnsi" w:cstheme="majorBidi"/>
+      <w:spacing w:val="-10"/>
+      <w:kern w:val="28"/>
+      <w:sz w:val="56"/>
+      <w:szCs w:val="56"/>
+    </w:rPr>
+  </w:style>
+  <w:style w:type="character" w:customStyle="1" w:styleId="TitleChar">
+    <w:name w:val="Title Char"/>
+    <w:basedOn w:val="DefaultParagraphFont"/>
+    <w:link w:val="Title"/>
+    <w:uiPriority w:val="10"/>
+    <w:rsid w:val="00681B81"/>
+    <w:rPr>
+      <w:rFonts w:asciiTheme="majorHAnsi" w:eastAsiaTheme="majorEastAsia" w:hAnsiTheme="majorHAnsi" w:cstheme="majorBidi"/>
+      <w:spacing w:val="-10"/>
+      <w:kern w:val="28"/>
+      <w:sz w:val="56"/>
+      <w:szCs w:val="56"/>
+      <w:lang w:val="en-US"/>
+    </w:rPr>
+  </w:style>
+</w:styles>
+</file>
+
+<file path=word/stylesWithEffects.xml><?xml version="1.0" encoding="utf-8"?>
+<w:styles xmlns:wpc="http://schemas.microsoft.com/office/word/2010/wordprocessingCanvas" xmlns:mc="http://schemas.openxmlformats.org/markup-compatibility/2006" xmlns:o="urn:schemas-microsoft-com:office:office" xmlns:r="http://schemas.openxmlformats.org/officeDocument/2006/relationships" xmlns:m="http://schemas.openxmlformats.org/officeDocument/2006/math" xmlns:v="urn:schemas-microsoft-com:vml" xmlns:wp14="http://schemas.microsoft.com/office/word/2010/wordprocessingDrawing" xmlns:wp="http://schemas.openxmlformats.org/drawingml/2006/wordprocessingDrawing" xmlns:w10="urn:schemas-microsoft-com:office:word" xmlns:w="http://schemas.openxmlformats.org/wordprocessingml/2006/main" xmlns:w14="http://schemas.microsoft.com/office/word/2010/wordml" xmlns:wpg="http://schemas.microsoft.com/office/word/2010/wordprocessingGroup" xmlns:wpi="http://schemas.microsoft.com/office/word/2010/wordprocessingInk" xmlns:wne="http://schemas.microsoft.com/office/word/2006/wordml" xmlns:wps="http://schemas.microsoft.com/office/word/2010/wordprocessingShape" mc:Ignorable="w14 wp14">
+  <w:docDefaults>
+    <w:rPrDefault>
+      <w:rPr>
+        <w:rFonts w:asciiTheme="minorHAnsi" w:eastAsiaTheme="minorHAnsi" w:hAnsiTheme="minorHAnsi" w:cstheme="minorBidi"/>
+        <w:sz w:val="22"/>
+        <w:szCs w:val="22"/>
+        <w:lang w:val="en-TT" w:eastAsia="en-US" w:bidi="ar-SA"/>
+      </w:rPr>
+    </w:rPrDefault>
+    <w:pPrDefault>
+      <w:pPr>
+        <w:spacing w:after="160" w:line="259" w:lineRule="auto"/>
+      </w:pPr>
+    </w:pPrDefault>
+  </w:docDefaults>
+  <w:latentStyles w:defLockedState="0" w:defUIPriority="99" w:defSemiHidden="1" w:defUnhideWhenUsed="1" w:defQFormat="0" w:count="267">
+    <w:lsdException w:name="Normal" w:semiHidden="0" w:uiPriority="0" w:unhideWhenUsed="0" w:qFormat="1"/>
+    <w:lsdException w:name="heading 1" w:semiHidden="0" w:uiPriority="9" w:unhideWhenUsed="0" w:qFormat="1"/>
+    <w:lsdException w:name="heading 2" w:uiPriority="9" w:qFormat="1"/>
+    <w:lsdException w:name="heading 3" w:uiPriority="9" w:qFormat="1"/>
+    <w:lsdException w:name="heading 4" w:uiPriority="9" w:qFormat="1"/>
+    <w:lsdException w:name="heading 5" w:uiPriority="9" w:qFormat="1"/>
+    <w:lsdException w:name="heading 6" w:uiPriority="9" w:qFormat="1"/>
+    <w:lsdException w:name="heading 7" w:uiPriority="9" w:qFormat="1"/>
+    <w:lsdException w:name="heading 8" w:uiPriority="9" w:qFormat="1"/>
+    <w:lsdException w:name="heading 9" w:uiPriority="9" w:qFormat="1"/>
+    <w:lsdException w:name="toc 1" w:uiPriority="39"/>
+    <w:lsdException w:name="toc 2" w:uiPriority="39"/>
+    <w:lsdException w:name="toc 3" w:uiPriority="39"/>
+    <w:lsdException w:name="toc 4" w:uiPriority="39"/>
+    <w:lsdException w:name="toc 5" w:uiPriority="39"/>
+    <w:lsdException w:name="toc 6" w:uiPriority="39"/>
+    <w:lsdException w:name="toc 7" w:uiPriority="39"/>
+    <w:lsdException w:name="toc 8" w:uiPriority="39"/>
+    <w:lsdException w:name="toc 9" w:uiPriority="39"/>
+    <w:lsdException w:name="caption" w:uiPriority="35" w:qFormat="1"/>
+    <w:lsdException w:name="Title" w:semiHidden="0" w:uiPriority="10" w:unhideWhenUsed="0" w:qFormat="1"/>
+    <w:lsdException w:name="Default Paragraph Font" w:uiPriority="1"/>
+    <w:lsdException w:name="Subtitle" w:semiHidden="0" w:uiPriority="11" w:unhideWhenUsed="0" w:qFormat="1"/>
+    <w:lsdException w:name="Strong" w:semiHidden="0" w:uiPriority="22" w:unhideWhenUsed="0" w:qFormat="1"/>
+    <w:lsdException w:name="Emphasis" w:semiHidden="0" w:uiPriority="20" w:unhideWhenUsed="0" w:qFormat="1"/>
+    <w:lsdException w:name="Table Grid" w:semiHidden="0" w:uiPriority="39" w:unhideWhenUsed="0"/>
+    <w:lsdException w:name="Placeholder Text" w:unhideWhenUsed="0"/>
+    <w:lsdException w:name="No Spacing" w:semiHidden="0" w:uiPriority="1" w:unhideWhenUsed="0" w:qFormat="1"/>
+    <w:lsdException w:name="Light Shading" w:semiHidden="0" w:uiPriority="60" w:unhideWhenUsed="0"/>
+    <w:lsdException w:name="Light List" w:semiHidden="0" w:uiPriority="61" w:unhideWhenUsed="0"/>
+    <w:lsdException w:name="Light Grid" w:semiHidden="0" w:uiPriority="62" w:unhideWhenUsed="0"/>
+    <w:lsdException w:name="Medium Shading 1" w:semiHidden="0" w:uiPriority="63" w:unhideWhenUsed="0"/>
+    <w:lsdException w:name="Medium Shading 2" w:semiHidden="0" w:uiPriority="64" w:unhideWhenUsed="0"/>
+    <w:lsdException w:name="Medium List 1" w:semiHidden="0" w:uiPriority="65" w:unhideWhenUsed="0"/>
+    <w:lsdException w:name="Medium List 2" w:semiHidden="0" w:uiPriority="66" w:unhideWhenUsed="0"/>
+    <w:lsdException w:name="Medium Grid 1" w:semiHidden="0" w:uiPriority="67" w:unhideWhenUsed="0"/>
+    <w:lsdException w:name="Medium Grid 2" w:semiHidden="0" w:uiPriority="68" w:unhideWhenUsed="0"/>
+    <w:lsdException w:name="Medium Grid 3" w:semiHidden="0" w:uiPriority="69" w:unhideWhenUsed="0"/>
+    <w:lsdException w:name="Dark List" w:semiHidden="0" w:uiPriority="70" w:unhideWhenUsed="0"/>
+    <w:lsdException w:name="Colorful Shading" w:semiHidden="0" w:uiPriority="71" w:unhideWhenUsed="0"/>
+    <w:lsdException w:name="Colorful List" w:semiHidden="0" w:uiPriority="72" w:unhideWhenUsed="0"/>
+    <w:lsdException w:name="Colorful Grid" w:semiHidden="0" w:uiPriority="73" w:unhideWhenUsed="0"/>
+    <w:lsdException w:name="Light Shading Accent 1" w:semiHidden="0" w:uiPriority="60" w:unhideWhenUsed="0"/>
+    <w:lsdException w:name="Light List Accent 1" w:semiHidden="0" w:uiPriority="61" w:unhideWhenUsed="0"/>
+    <w:lsdException w:name="Light Grid Accent 1" w:semiHidden="0" w:uiPriority="62" w:unhideWhenUsed="0"/>
+    <w:lsdException w:name="Medium Shading 1 Accent 1" w:semiHidden="0" w:uiPriority="63" w:unhideWhenUsed="0"/>
+    <w:lsdException w:name="Medium Shading 2 Accent 1" w:semiHidden="0" w:uiPriority="64" w:unhideWhenUsed="0"/>
+    <w:lsdException w:name="Medium List 1 Accent 1" w:semiHidden="0" w:uiPriority="65" w:unhideWhenUsed="0"/>
+    <w:lsdException w:name="Revision" w:unhideWhenUsed="0"/>
+    <w:lsdException w:name="List Paragraph" w:semiHidden="0" w:uiPriority="34" w:unhideWhenUsed="0" w:qFormat="1"/>
+    <w:lsdException w:name="Quote" w:semiHidden="0" w:uiPriority="29" w:unhideWhenUsed="0" w:qFormat="1"/>
+    <w:lsdException w:name="Intense Quote" w:semiHidden="0" w:uiPriority="30" w:unhideWhenUsed="0" w:qFormat="1"/>
+    <w:lsdException w:name="Medium List 2 Accent 1" w:semiHidden="0" w:uiPriority="66" w:unhideWhenUsed="0"/>
+    <w:lsdException w:name="Medium Grid 1 Accent 1" w:semiHidden="0" w:uiPriority="67" w:unhideWhenUsed="0"/>
+    <w:lsdException w:name="Medium Grid 2 Accent 1" w:semiHidden="0" w:uiPriority="68" w:unhideWhenUsed="0"/>
+    <w:lsdException w:name="Medium Grid 3 Accent 1" w:semiHidden="0" w:uiPriority="69" w:unhideWhenUsed="0"/>
+    <w:lsdException w:name="Dark List Accent 1" w:semiHidden="0" w:uiPriority="70" w:unhideWhenUsed="0"/>
+    <w:lsdException w:name="Colorful Shading Accent 1" w:semiHidden="0" w:uiPriority="71" w:unhideWhenUsed="0"/>
+    <w:lsdException w:name="Colorful List Accent 1" w:semiHidden="0" w:uiPriority="72" w:unhideWhenUsed="0"/>
+    <w:lsdException w:name="Colorful Grid Accent 1" w:semiHidden="0" w:uiPriority="73" w:unhideWhenUsed="0"/>
+    <w:lsdException w:name="Light Shading Accent 2" w:semiHidden="0" w:uiPriority="60" w:unhideWhenUsed="0"/>
+    <w:lsdException w:name="Light List Accent 2" w:semiHidden="0" w:uiPriority="61" w:unhideWhenUsed="0"/>
+    <w:lsdException w:name="Light Grid Accent 2" w:semiHidden="0" w:uiPriority="62" w:unhideWhenUsed="0"/>
+    <w:lsdException w:name="Medium Shading 1 Accent 2" w:semiHidden="0" w:uiPriority="63" w:unhideWhenUsed="0"/>
+    <w:lsdException w:name="Medium Shading 2 Accent 2" w:semiHidden="0" w:uiPriority="64" w:unhideWhenUsed="0"/>
+    <w:lsdException w:name="Medium List 1 Accent 2" w:semiHidden="0" w:uiPriority="65" w:unhideWhenUsed="0"/>
+    <w:lsdException w:name="Medium List 2 Accent 2" w:semiHidden="0" w:uiPriority="66" w:unhideWhenUsed="0"/>
+    <w:lsdException w:name="Medium Grid 1 Accent 2" w:semiHidden="0" w:uiPriority="67" w:unhideWhenUsed="0"/>
+    <w:lsdException w:name="Medium Grid 2 Accent 2" w:semiHidden="0" w:uiPriority="68" w:unhideWhenUsed="0"/>
+    <w:lsdException w:name="Medium Grid 3 Accent 2" w:semiHidden="0" w:uiPriority="69" w:unhideWhenUsed="0"/>
+    <w:lsdException w:name="Dark List Accent 2" w:semiHidden="0" w:uiPriority="70" w:unhideWhenUsed="0"/>
+    <w:lsdException w:name="Colorful Shading Accent 2" w:semiHidden="0" w:uiPriority="71" w:unhideWhenUsed="0"/>
+    <w:lsdException w:name="Colorful List Accent 2" w:semiHidden="0" w:uiPriority="72" w:unhideWhenUsed="0"/>
+    <w:lsdException w:name="Colorful Grid Accent 2" w:semiHidden="0" w:uiPriority="73" w:unhideWhenUsed="0"/>
+    <w:lsdException w:name="Light Shading Accent 3" w:semiHidden="0" w:uiPriority="60" w:unhideWhenUsed="0"/>
+    <w:lsdException w:name="Light List Accent 3" w:semiHidden="0" w:uiPriority="61" w:unhideWhenUsed="0"/>
+    <w:lsdException w:name="Light Grid Accent 3" w:semiHidden="0" w:uiPriority="62" w:unhideWhenUsed="0"/>
+    <w:lsdException w:name="Medium Shading 1 Accent 3" w:semiHidden="0" w:uiPriority="63" w:unhideWhenUsed="0"/>
+    <w:lsdException w:name="Medium Shading 2 Accent 3" w:semiHidden="0" w:uiPriority="64" w:unhideWhenUsed="0"/>
+    <w:lsdException w:name="Medium List 1 Accent 3" w:semiHidden="0" w:uiPriority="65" w:unhideWhenUsed="0"/>
+    <w:lsdException w:name="Medium List 2 Accent 3" w:semiHidden="0" w:uiPriority="66" w:unhideWhenUsed="0"/>
+    <w:lsdException w:name="Medium Grid 1 Accent 3" w:semiHidden="0" w:uiPriority="67" w:unhideWhenUsed="0"/>
+    <w:lsdException w:name="Medium Grid 2 Accent 3" w:semiHidden="0" w:uiPriority="68" w:unhideWhenUsed="0"/>
+    <w:lsdException w:name="Medium Grid 3 Accent 3" w:semiHidden="0" w:uiPriority="69" w:unhideWhenUsed="0"/>
+    <w:lsdException w:name="Dark List Accent 3" w:semiHidden="0" w:uiPriority="70" w:unhideWhenUsed="0"/>
+    <w:lsdException w:name="Colorful Shading Accent 3" w:semiHidden="0" w:uiPriority="71" w:unhideWhenUsed="0"/>
+    <w:lsdException w:name="Colorful List Accent 3" w:semiHidden="0" w:uiPriority="72" w:unhideWhenUsed="0"/>
+    <w:lsdException w:name="Colorful Grid Accent 3" w:semiHidden="0" w:uiPriority="73" w:unhideWhenUsed="0"/>
+    <w:lsdException w:name="Light Shading Accent 4" w:semiHidden="0" w:uiPriority="60" w:unhideWhenUsed="0"/>
+    <w:lsdException w:name="Light List Accent 4" w:semiHidden="0" w:uiPriority="61" w:unhideWhenUsed="0"/>
+    <w:lsdException w:name="Light Grid Accent 4" w:semiHidden="0" w:uiPriority="62" w:unhideWhenUsed="0"/>
+    <w:lsdException w:name="Medium Shading 1 Accent 4" w:semiHidden="0" w:uiPriority="63" w:unhideWhenUsed="0"/>
+    <w:lsdException w:name="Medium Shading 2 Accent 4" w:semiHidden="0" w:uiPriority="64" w:unhideWhenUsed="0"/>
+    <w:lsdException w:name="Medium List 1 Accent 4" w:semiHidden="0" w:uiPriority="65" w:unhideWhenUsed="0"/>
+    <w:lsdException w:name="Medium List 2 Accent 4" w:semiHidden="0" w:uiPriority="66" w:unhideWhenUsed="0"/>
+    <w:lsdException w:name="Medium Grid 1 Accent 4" w:semiHidden="0" w:uiPriority="67" w:unhideWhenUsed="0"/>
+    <w:lsdException w:name="Medium Grid 2 Accent 4" w:semiHidden="0" w:uiPriority="68" w:unhideWhenUsed="0"/>
+    <w:lsdException w:name="Medium Grid 3 Accent 4" w:semiHidden="0" w:uiPriority="69" w:unhideWhenUsed="0"/>
+    <w:lsdException w:name="Dark List Accent 4" w:semiHidden="0" w:uiPriority="70" w:unhideWhenUsed="0"/>
+    <w:lsdException w:name="Colorful Shading Accent 4" w:semiHidden="0" w:uiPriority="71" w:unhideWhenUsed="0"/>
+    <w:lsdException w:name="Colorful List Accent 4" w:semiHidden="0" w:uiPriority="72" w:unhideWhenUsed="0"/>
+    <w:lsdException w:name="Colorful Grid Accent 4" w:semiHidden="0" w:uiPriority="73" w:unhideWhenUsed="0"/>
+    <w:lsdException w:name="Light Shading Accent 5" w:semiHidden="0" w:uiPriority="60" w:unhideWhenUsed="0"/>
+    <w:lsdException w:name="Light List Accent 5" w:semiHidden="0" w:uiPriority="61" w:unhideWhenUsed="0"/>
+    <w:lsdException w:name="Light Grid Accent 5" w:semiHidden="0" w:uiPriority="62" w:unhideWhenUsed="0"/>
+    <w:lsdException w:name="Medium Shading 1 Accent 5" w:semiHidden="0" w:uiPriority="63" w:unhideWhenUsed="0"/>
+    <w:lsdException w:name="Medium Shading 2 Accent 5" w:semiHidden="0" w:uiPriority="64" w:unhideWhenUsed="0"/>
+    <w:lsdException w:name="Medium List 1 Accent 5" w:semiHidden="0" w:uiPriority="65" w:unhideWhenUsed="0"/>
+    <w:lsdException w:name="Medium List 2 Accent 5" w:semiHidden="0" w:uiPriority="66" w:unhideWhenUsed="0"/>
+    <w:lsdException w:name="Medium Grid 1 Accent 5" w:semiHidden="0" w:uiPriority="67" w:unhideWhenUsed="0"/>
+    <w:lsdException w:name="Medium Grid 2 Accent 5" w:semiHidden="0" w:uiPriority="68" w:unhideWhenUsed="0"/>
+    <w:lsdException w:name="Medium Grid 3 Accent 5" w:semiHidden="0" w:uiPriority="69" w:unhideWhenUsed="0"/>
+    <w:lsdException w:name="Dark List Accent 5" w:semiHidden="0" w:uiPriority="70" w:unhideWhenUsed="0"/>
+    <w:lsdException w:name="Colorful Shading Accent 5" w:semiHidden="0" w:uiPriority="71" w:unhideWhenUsed="0"/>
+    <w:lsdException w:name="Colorful List Accent 5" w:semiHidden="0" w:uiPriority="72" w:unhideWhenUsed="0"/>
+    <w:lsdException w:name="Colorful Grid Accent 5" w:semiHidden="0" w:uiPriority="73" w:unhideWhenUsed="0"/>
+    <w:lsdException w:name="Light Shading Accent 6" w:semiHidden="0" w:uiPriority="60" w:unhideWhenUsed="0"/>
+    <w:lsdException w:name="Light List Accent 6" w:semiHidden="0" w:uiPriority="61" w:unhideWhenUsed="0"/>
+    <w:lsdException w:name="Light Grid Accent 6" w:semiHidden="0" w:uiPriority="62" w:unhideWhenUsed="0"/>
+    <w:lsdException w:name="Medium Shading 1 Accent 6" w:semiHidden="0" w:uiPriority="63" w:unhideWhenUsed="0"/>
+    <w:lsdException w:name="Medium Shading 2 Accent 6" w:semiHidden="0" w:uiPriority="64" w:unhideWhenUsed="0"/>
+    <w:lsdException w:name="Medium List 1 Accent 6" w:semiHidden="0" w:uiPriority="65" w:unhideWhenUsed="0"/>
+    <w:lsdException w:name="Medium List 2 Accent 6" w:semiHidden="0" w:uiPriority="66" w:unhideWhenUsed="0"/>
+    <w:lsdException w:name="Medium Grid 1 Accent 6" w:semiHidden="0" w:uiPriority="67" w:unhideWhenUsed="0"/>
+    <w:lsdException w:name="Medium Grid 2 Accent 6" w:semiHidden="0" w:uiPriority="68" w:unhideWhenUsed="0"/>
+    <w:lsdException w:name="Medium Grid 3 Accent 6" w:semiHidden="0" w:uiPriority="69" w:unhideWhenUsed="0"/>
+    <w:lsdException w:name="Dark List Accent 6" w:semiHidden="0" w:uiPriority="70" w:unhideWhenUsed="0"/>
+    <w:lsdException w:name="Colorful Shading Accent 6" w:semiHidden="0" w:uiPriority="71" w:unhideWhenUsed="0"/>
+    <w:lsdException w:name="Colorful List Accent 6" w:semiHidden="0" w:uiPriority="72" w:unhideWhenUsed="0"/>
+    <w:lsdException w:name="Colorful Grid Accent 6" w:semiHidden="0" w:uiPriority="73" w:unhideWhenUsed="0"/>
+    <w:lsdException w:name="Subtle Emphasis" w:semiHidden="0" w:uiPriority="19" w:unhideWhenUsed="0" w:qFormat="1"/>
+    <w:lsdException w:name="Intense Emphasis" w:semiHidden="0" w:uiPriority="21" w:unhideWhenUsed="0" w:qFormat="1"/>
+    <w:lsdException w:name="Subtle Reference" w:semiHidden="0" w:uiPriority="31" w:unhideWhenUsed="0" w:qFormat="1"/>
+    <w:lsdException w:name="Intense Reference" w:semiHidden="0" w:uiPriority="32" w:unhideWhenUsed="0" w:qFormat="1"/>
+    <w:lsdException w:name="Book Title" w:semiHidden="0" w:uiPriority="33" w:unhideWhenUsed="0" w:qFormat="1"/>
+    <w:lsdException w:name="Bibliography" w:uiPriority="37"/>
+    <w:lsdException w:name="TOC Heading" w:uiPriority="39" w:qFormat="1"/>
+  </w:latentStyles>
+  <w:style w:type="paragraph" w:default="1" w:styleId="Normal">
+    <w:name w:val="Normal"/>
+    <w:qFormat/>
+    <w:rsid w:val="00681B81"/>
+    <w:pPr>
+      <w:spacing w:after="200" w:line="276" w:lineRule="auto"/>
+    </w:pPr>
+    <w:rPr>
+      <w:rFonts w:ascii="Helvetica World" w:hAnsi="Helvetica World"/>
+      <w:sz w:val="24"/>
+      <w:lang w:val="en-US"/>
+    </w:rPr>
+  </w:style>
+  <w:style w:type="paragraph" w:styleId="Heading1">
+    <w:name w:val="heading 1"/>
+    <w:basedOn w:val="Normal"/>
+    <w:next w:val="Normal"/>
+    <w:link w:val="Heading1Char"/>
+    <w:uiPriority w:val="9"/>
+    <w:qFormat/>
+    <w:rsid w:val="00681B81"/>
+    <w:pPr>
+      <w:keepNext/>
+      <w:keepLines/>
+      <w:spacing w:before="480" w:after="0"/>
+      <w:outlineLvl w:val="0"/>
+    </w:pPr>
+    <w:rPr>
+      <w:rFonts w:ascii="HelveticaNeueLT Pro 55 Roman" w:eastAsiaTheme="majorEastAsia" w:hAnsi="HelveticaNeueLT Pro 55 Roman" w:cstheme="majorBidi"/>
+      <w:b/>
+      <w:bCs/>
+      <w:color w:val="2E74B5" w:themeColor="accent1" w:themeShade="BF"/>
+      <w:sz w:val="32"/>
+      <w:szCs w:val="28"/>
+    </w:rPr>
+  </w:style>
+  <w:style w:type="paragraph" w:styleId="Heading2">
+    <w:name w:val="heading 2"/>
+    <w:basedOn w:val="Normal"/>
+    <w:next w:val="Normal"/>
+    <w:link w:val="Heading2Char"/>
+    <w:uiPriority w:val="9"/>
+    <w:unhideWhenUsed/>
+    <w:qFormat/>
+    <w:rsid w:val="00681B81"/>
+    <w:pPr>
+      <w:keepNext/>
+      <w:keepLines/>
+      <w:spacing w:before="200" w:after="0"/>
+      <w:outlineLvl w:val="1"/>
+    </w:pPr>
+    <w:rPr>
+      <w:rFonts w:asciiTheme="majorHAnsi" w:eastAsiaTheme="majorEastAsia" w:hAnsiTheme="majorHAnsi" w:cstheme="majorBidi"/>
+      <w:b/>
+      <w:bCs/>
+      <w:color w:val="5B9BD5" w:themeColor="accent1"/>
+      <w:sz w:val="26"/>
+      <w:szCs w:val="26"/>
+    </w:rPr>
+  </w:style>
+  <w:style w:type="paragraph" w:styleId="Heading3">
+    <w:name w:val="heading 3"/>
+    <w:basedOn w:val="Normal"/>
+    <w:next w:val="Normal"/>
+    <w:link w:val="Heading3Char"/>
+    <w:uiPriority w:val="9"/>
+    <w:unhideWhenUsed/>
+    <w:qFormat/>
+    <w:rsid w:val="00681B81"/>
+    <w:pPr>
+      <w:keepNext/>
+      <w:keepLines/>
+      <w:spacing w:before="200" w:after="0"/>
+      <w:outlineLvl w:val="2"/>
+    </w:pPr>
+    <w:rPr>
+      <w:rFonts w:asciiTheme="majorHAnsi" w:eastAsiaTheme="majorEastAsia" w:hAnsiTheme="majorHAnsi" w:cstheme="majorBidi"/>
+      <w:b/>
+      <w:bCs/>
+      <w:color w:val="5B9BD5" w:themeColor="accent1"/>
+    </w:rPr>
+  </w:style>
+  <w:style w:type="character" w:default="1" w:styleId="DefaultParagraphFont">
+    <w:name w:val="Default Paragraph Font"/>
+    <w:uiPriority w:val="1"/>
+    <w:semiHidden/>
     <w:unhideWhenUsed/>
   </w:style>
   <w:style w:type="table" w:default="1" w:styleId="TableNormal">
@@ -1977,7 +2578,7 @@
     </a:clrScheme>
     <a:fontScheme name="Office">
       <a:majorFont>
-        <a:latin typeface="Calibri Light" panose="020F0302020204030204"/>
+        <a:latin typeface="Calibri Light"/>
         <a:ea typeface=""/>
         <a:cs typeface=""/>
         <a:font script="Jpan" typeface="ＭＳ ゴシック"/>
@@ -2012,7 +2613,7 @@
         <a:font script="Geor" typeface="Sylfaen"/>
       </a:majorFont>
       <a:minorFont>
-        <a:latin typeface="Calibri" panose="020F0502020204030204"/>
+        <a:latin typeface="Calibri"/>
         <a:ea typeface=""/>
         <a:cs typeface=""/>
         <a:font script="Jpan" typeface="ＭＳ 明朝"/>
@@ -2189,7 +2790,7 @@
   <a:extraClrSchemeLst/>
   <a:extLst>
     <a:ext uri="{05A4C25C-085E-4340-85A3-A5531E510DB2}">
-      <thm15:themeFamily xmlns:thm15="http://schemas.microsoft.com/office/thememl/2012/main" name="Office Theme" id="{62F939B6-93AF-4DB8-9C6B-D6C7DFDC589F}" vid="{4A3C46E8-61CC-4603-A589-7422A47A8E4A}"/>
+      <thm15:themeFamily xmlns:thm15="http://schemas.microsoft.com/office/thememl/2012/main" xmlns="" name="Office Theme" id="{62F939B6-93AF-4DB8-9C6B-D6C7DFDC589F}" vid="{4A3C46E8-61CC-4603-A589-7422A47A8E4A}"/>
     </a:ext>
   </a:extLst>
 </a:theme>
@@ -2200,7 +2801,7 @@
 </file>
 
 <file path=customXml/itemProps1.xml><?xml version="1.0" encoding="utf-8"?>
-<ds:datastoreItem xmlns:ds="http://schemas.openxmlformats.org/officeDocument/2006/customXml" ds:itemID="{A0AA0726-B09B-4FD7-BE59-141736E23BF5}">
+<ds:datastoreItem xmlns:ds="http://schemas.openxmlformats.org/officeDocument/2006/customXml" ds:itemID="{AD83E204-66AC-4F53-BF06-0B9A1BCB0346}">
   <ds:schemaRefs>
     <ds:schemaRef ds:uri="http://schemas.openxmlformats.org/officeDocument/2006/bibliography"/>
   </ds:schemaRefs>

</xml_diff>